<commit_message>
Add Jester LANTIRN Commands
</commit_message>
<xml_diff>
--- a/Builds/AIRIO/AIRIO Kneeboard.docx
+++ b/Builds/AIRIO/AIRIO Kneeboard.docx
@@ -1,6 +1,6 @@
 
 <file path=word/document.xml><?xml version="1.0" encoding="utf-8"?>
-<w:document xmlns:wpc="http://schemas.microsoft.com/office/word/2010/wordprocessingCanvas" xmlns:cx="http://schemas.microsoft.com/office/drawing/2014/chartex" xmlns:cx1="http://schemas.microsoft.com/office/drawing/2015/9/8/chartex" xmlns:cx2="http://schemas.microsoft.com/office/drawing/2015/10/21/chartex" xmlns:cx3="http://schemas.microsoft.com/office/drawing/2016/5/9/chartex" xmlns:cx4="http://schemas.microsoft.com/office/drawing/2016/5/10/chartex" xmlns:cx5="http://schemas.microsoft.com/office/drawing/2016/5/11/chartex" xmlns:cx6="http://schemas.microsoft.com/office/drawing/2016/5/12/chartex" xmlns:cx7="http://schemas.microsoft.com/office/drawing/2016/5/13/chartex" xmlns:cx8="http://schemas.microsoft.com/office/drawing/2016/5/14/chartex" xmlns:mc="http://schemas.openxmlformats.org/markup-compatibility/2006" xmlns:aink="http://schemas.microsoft.com/office/drawing/2016/ink" xmlns:am3d="http://schemas.microsoft.com/office/drawing/2017/model3d" xmlns:o="urn:schemas-microsoft-com:office:office" xmlns:r="http://schemas.openxmlformats.org/officeDocument/2006/relationships" xmlns:m="http://schemas.openxmlformats.org/officeDocument/2006/math" xmlns:v="urn:schemas-microsoft-com:vml" xmlns:wp14="http://schemas.microsoft.com/office/word/2010/wordprocessingDrawing" xmlns:wp="http://schemas.openxmlformats.org/drawingml/2006/wordprocessingDrawing" xmlns:w10="urn:schemas-microsoft-com:office:word" xmlns:w="http://schemas.openxmlformats.org/wordprocessingml/2006/main" xmlns:w14="http://schemas.microsoft.com/office/word/2010/wordml" xmlns:w15="http://schemas.microsoft.com/office/word/2012/wordml" xmlns:w16cex="http://schemas.microsoft.com/office/word/2018/wordml/cex" xmlns:w16cid="http://schemas.microsoft.com/office/word/2016/wordml/cid" xmlns:w16="http://schemas.microsoft.com/office/word/2018/wordml" xmlns:w16se="http://schemas.microsoft.com/office/word/2015/wordml/symex" xmlns:wpg="http://schemas.microsoft.com/office/word/2010/wordprocessingGroup" xmlns:wpi="http://schemas.microsoft.com/office/word/2010/wordprocessingInk" xmlns:wne="http://schemas.microsoft.com/office/word/2006/wordml" xmlns:wps="http://schemas.microsoft.com/office/word/2010/wordprocessingShape" mc:Ignorable="w14 w15 w16se w16cid w16 w16cex wp14">
+<w:document xmlns:wpc="http://schemas.microsoft.com/office/word/2010/wordprocessingCanvas" xmlns:cx="http://schemas.microsoft.com/office/drawing/2014/chartex" xmlns:cx1="http://schemas.microsoft.com/office/drawing/2015/9/8/chartex" xmlns:cx2="http://schemas.microsoft.com/office/drawing/2015/10/21/chartex" xmlns:cx3="http://schemas.microsoft.com/office/drawing/2016/5/9/chartex" xmlns:cx4="http://schemas.microsoft.com/office/drawing/2016/5/10/chartex" xmlns:cx5="http://schemas.microsoft.com/office/drawing/2016/5/11/chartex" xmlns:cx6="http://schemas.microsoft.com/office/drawing/2016/5/12/chartex" xmlns:cx7="http://schemas.microsoft.com/office/drawing/2016/5/13/chartex" xmlns:cx8="http://schemas.microsoft.com/office/drawing/2016/5/14/chartex" xmlns:mc="http://schemas.openxmlformats.org/markup-compatibility/2006" xmlns:aink="http://schemas.microsoft.com/office/drawing/2016/ink" xmlns:am3d="http://schemas.microsoft.com/office/drawing/2017/model3d" xmlns:o="urn:schemas-microsoft-com:office:office" xmlns:r="http://schemas.openxmlformats.org/officeDocument/2006/relationships" xmlns:m="http://schemas.openxmlformats.org/officeDocument/2006/math" xmlns:v="urn:schemas-microsoft-com:vml" xmlns:wp14="http://schemas.microsoft.com/office/word/2010/wordprocessingDrawing" xmlns:wp="http://schemas.openxmlformats.org/drawingml/2006/wordprocessingDrawing" xmlns:w10="urn:schemas-microsoft-com:office:word" xmlns:w="http://schemas.openxmlformats.org/wordprocessingml/2006/main" xmlns:w14="http://schemas.microsoft.com/office/word/2010/wordml" xmlns:w15="http://schemas.microsoft.com/office/word/2012/wordml" xmlns:w16cex="http://schemas.microsoft.com/office/word/2018/wordml/cex" xmlns:w16cid="http://schemas.microsoft.com/office/word/2016/wordml/cid" xmlns:w16="http://schemas.microsoft.com/office/word/2018/wordml" xmlns:w16sdtdh="http://schemas.microsoft.com/office/word/2020/wordml/sdtdatahash" xmlns:w16se="http://schemas.microsoft.com/office/word/2015/wordml/symex" xmlns:wpg="http://schemas.microsoft.com/office/word/2010/wordprocessingGroup" xmlns:wpi="http://schemas.microsoft.com/office/word/2010/wordprocessingInk" xmlns:wne="http://schemas.microsoft.com/office/word/2006/wordml" xmlns:wps="http://schemas.microsoft.com/office/word/2010/wordprocessingShape" mc:Ignorable="w14 w15 w16se w16cid w16 w16cex w16sdtdh wp14">
   <w:background w:color="DBDBDB" w:themeColor="accent3" w:themeTint="66"/>
   <w:body>
     <w:p>
@@ -285,7 +285,7 @@
                 <v:stroke joinstyle="miter"/>
                 <v:path gradientshapeok="t" o:connecttype="rect"/>
               </v:shapetype>
-              <v:shape id="Text Box 2" o:spid="_x0000_s1026" type="#_x0000_t202" style="position:absolute;margin-left:0;margin-top:1.3pt;width:39.65pt;height:21.4pt;z-index:251661312;visibility:visible;mso-wrap-style:square;mso-width-percent:0;mso-height-percent:0;mso-wrap-distance-left:9pt;mso-wrap-distance-top:3.6pt;mso-wrap-distance-right:9pt;mso-wrap-distance-bottom:3.6pt;mso-position-horizontal:center;mso-position-horizontal-relative:margin;mso-position-vertical:absolute;mso-position-vertical-relative:text;mso-width-percent:0;mso-height-percent:0;mso-width-relative:margin;mso-height-relative:margin;v-text-anchor:top" o:gfxdata="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" filled="f" stroked="f">
+              <v:shape id="Text Box 2" o:spid="_x0000_s1026" type="#_x0000_t202" style="position:absolute;margin-left:0;margin-top:1.3pt;width:39.65pt;height:21.4pt;z-index:251661312;visibility:visible;mso-wrap-style:square;mso-width-percent:0;mso-height-percent:0;mso-wrap-distance-left:9pt;mso-wrap-distance-top:3.6pt;mso-wrap-distance-right:9pt;mso-wrap-distance-bottom:3.6pt;mso-position-horizontal:center;mso-position-horizontal-relative:margin;mso-position-vertical:absolute;mso-position-vertical-relative:text;mso-width-percent:0;mso-height-percent:0;mso-width-relative:margin;mso-height-relative:margin;v-text-anchor:top" o:gfxdata="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" filled="f" stroked="f">
                 <v:textbox>
                   <w:txbxContent>
                     <w:p>
@@ -2081,29 +2081,7 @@
                 <w:sz w:val="24"/>
                 <w:szCs w:val="24"/>
               </w:rPr>
-              <w:t xml:space="preserve"> [N][N][N</w:t>
-            </w:r>
-            <w:proofErr w:type="gramStart"/>
-            <w:r>
-              <w:rPr>
-                <w:rFonts w:ascii="Calibri" w:eastAsia="Times New Roman" w:hAnsi="Calibri" w:cs="Calibri"/>
-                <w:b/>
-                <w:bCs/>
-                <w:sz w:val="24"/>
-                <w:szCs w:val="24"/>
-              </w:rPr>
-              <w:t>].[</w:t>
-            </w:r>
-            <w:proofErr w:type="gramEnd"/>
-            <w:r>
-              <w:rPr>
-                <w:rFonts w:ascii="Calibri" w:eastAsia="Times New Roman" w:hAnsi="Calibri" w:cs="Calibri"/>
-                <w:b/>
-                <w:bCs/>
-                <w:sz w:val="24"/>
-                <w:szCs w:val="24"/>
-              </w:rPr>
-              <w:t>N][N][N] MHz</w:t>
+              <w:t xml:space="preserve"> [N][N][N].[N][N][N] MHz</w:t>
             </w:r>
           </w:p>
         </w:tc>
@@ -4655,27 +4633,15 @@
                 <w:szCs w:val="32"/>
               </w:rPr>
             </w:pPr>
-            <w:proofErr w:type="gramStart"/>
-            <w:r>
-              <w:rPr>
-                <w:rFonts w:ascii="Calibri" w:eastAsia="Times New Roman" w:hAnsi="Calibri" w:cs="Calibri"/>
-                <w:b/>
-                <w:bCs/>
-                <w:sz w:val="24"/>
-                <w:szCs w:val="24"/>
-              </w:rPr>
-              <w:t>Toggle  PD</w:t>
-            </w:r>
-            <w:proofErr w:type="gramEnd"/>
-            <w:r>
-              <w:rPr>
-                <w:rFonts w:ascii="Calibri" w:eastAsia="Times New Roman" w:hAnsi="Calibri" w:cs="Calibri"/>
-                <w:b/>
-                <w:bCs/>
-                <w:sz w:val="24"/>
-                <w:szCs w:val="24"/>
-              </w:rPr>
-              <w:t>-STT/P-STT</w:t>
+            <w:r>
+              <w:rPr>
+                <w:rFonts w:ascii="Calibri" w:eastAsia="Times New Roman" w:hAnsi="Calibri" w:cs="Calibri"/>
+                <w:b/>
+                <w:bCs/>
+                <w:sz w:val="24"/>
+                <w:szCs w:val="24"/>
+              </w:rPr>
+              <w:t>Toggle  PD-STT/P-STT</w:t>
             </w:r>
           </w:p>
         </w:tc>
@@ -5679,25 +5645,7 @@
                 <w:sz w:val="24"/>
                 <w:szCs w:val="24"/>
               </w:rPr>
-              <w:t>Scan Sector, Angels [</w:t>
-            </w:r>
-            <w:proofErr w:type="gramStart"/>
-            <w:r>
-              <w:rPr>
-                <w:rFonts w:ascii="Calibri" w:eastAsia="Times New Roman" w:hAnsi="Calibri" w:cs="Calibri"/>
-                <w:sz w:val="24"/>
-                <w:szCs w:val="24"/>
-              </w:rPr>
-              <w:t>0..</w:t>
-            </w:r>
-            <w:proofErr w:type="gramEnd"/>
-            <w:r>
-              <w:rPr>
-                <w:rFonts w:ascii="Calibri" w:eastAsia="Times New Roman" w:hAnsi="Calibri" w:cs="Calibri"/>
-                <w:sz w:val="24"/>
-                <w:szCs w:val="24"/>
-              </w:rPr>
-              <w:t>70] at/for [0..150]</w:t>
+              <w:t>Scan Sector, Angels [0..70] at/for [0..150]</w:t>
             </w:r>
           </w:p>
         </w:tc>
@@ -5729,7 +5677,6 @@
               <w:t>Radar Scan Sector (</w:t>
             </w:r>
             <w:proofErr w:type="spellStart"/>
-            <w:proofErr w:type="gramStart"/>
             <w:r>
               <w:rPr>
                 <w:rFonts w:ascii="Calibri" w:eastAsia="Times New Roman" w:hAnsi="Calibri" w:cs="Calibri"/>
@@ -5741,7 +5688,6 @@
               <w:t>alt,rng</w:t>
             </w:r>
             <w:proofErr w:type="spellEnd"/>
-            <w:proofErr w:type="gramEnd"/>
             <w:r>
               <w:rPr>
                 <w:rFonts w:ascii="Calibri" w:eastAsia="Times New Roman" w:hAnsi="Calibri" w:cs="Calibri"/>
@@ -9504,29 +9450,7 @@
                 <w:sz w:val="24"/>
                 <w:szCs w:val="24"/>
               </w:rPr>
-              <w:t>DL tune 3[N][N</w:t>
-            </w:r>
-            <w:proofErr w:type="gramStart"/>
-            <w:r>
-              <w:rPr>
-                <w:rFonts w:ascii="Calibri" w:eastAsia="Times New Roman" w:hAnsi="Calibri" w:cs="Calibri"/>
-                <w:b/>
-                <w:bCs/>
-                <w:sz w:val="24"/>
-                <w:szCs w:val="24"/>
-              </w:rPr>
-              <w:t>].[</w:t>
-            </w:r>
-            <w:proofErr w:type="gramEnd"/>
-            <w:r>
-              <w:rPr>
-                <w:rFonts w:ascii="Calibri" w:eastAsia="Times New Roman" w:hAnsi="Calibri" w:cs="Calibri"/>
-                <w:b/>
-                <w:bCs/>
-                <w:sz w:val="24"/>
-                <w:szCs w:val="24"/>
-              </w:rPr>
-              <w:t>N]0 MHz</w:t>
+              <w:t>DL tune 3[N][N].[N]0 MHz</w:t>
             </w:r>
           </w:p>
         </w:tc>
@@ -11207,53 +11131,25 @@
                 <w:sz w:val="24"/>
                 <w:szCs w:val="24"/>
               </w:rPr>
-              <w:t>Map Marker [</w:t>
-            </w:r>
-            <w:proofErr w:type="gramStart"/>
-            <w:r>
-              <w:rPr>
-                <w:rFonts w:ascii="Calibri" w:eastAsia="Times New Roman" w:hAnsi="Calibri" w:cs="Calibri"/>
-                <w:sz w:val="24"/>
-                <w:szCs w:val="24"/>
-              </w:rPr>
-              <w:t>1..</w:t>
-            </w:r>
-            <w:proofErr w:type="gramEnd"/>
-            <w:r>
-              <w:rPr>
-                <w:rFonts w:ascii="Calibri" w:eastAsia="Times New Roman" w:hAnsi="Calibri" w:cs="Calibri"/>
-                <w:sz w:val="24"/>
-                <w:szCs w:val="24"/>
-              </w:rPr>
-              <w:t>10] to [ Waypoint 1..3 | Steerpoint 1..3 | Fixed Point</w:t>
-            </w:r>
-          </w:p>
-          <w:p>
-            <w:pPr>
-              <w:rPr>
-                <w:rFonts w:ascii="Calibri" w:eastAsia="Times New Roman" w:hAnsi="Calibri" w:cs="Calibri"/>
-                <w:sz w:val="24"/>
-                <w:szCs w:val="24"/>
-              </w:rPr>
-            </w:pPr>
-            <w:r>
-              <w:rPr>
-                <w:rFonts w:ascii="Calibri" w:eastAsia="Times New Roman" w:hAnsi="Calibri" w:cs="Calibri"/>
-                <w:sz w:val="24"/>
-                <w:szCs w:val="24"/>
-              </w:rPr>
-              <w:t xml:space="preserve">| Initial Point | Surface Target | Home Base | Defense Point | Hostile </w:t>
-            </w:r>
-            <w:proofErr w:type="gramStart"/>
-            <w:r>
-              <w:rPr>
-                <w:rFonts w:ascii="Calibri" w:eastAsia="Times New Roman" w:hAnsi="Calibri" w:cs="Calibri"/>
-                <w:sz w:val="24"/>
-                <w:szCs w:val="24"/>
-              </w:rPr>
-              <w:t>Zone ]</w:t>
-            </w:r>
-            <w:proofErr w:type="gramEnd"/>
+              <w:t>Map Marker [1..10] to [ Waypoint 1..3 | Steerpoint 1..3 | Fixed Point</w:t>
+            </w:r>
+          </w:p>
+          <w:p>
+            <w:pPr>
+              <w:rPr>
+                <w:rFonts w:ascii="Calibri" w:eastAsia="Times New Roman" w:hAnsi="Calibri" w:cs="Calibri"/>
+                <w:sz w:val="24"/>
+                <w:szCs w:val="24"/>
+              </w:rPr>
+            </w:pPr>
+            <w:r>
+              <w:rPr>
+                <w:rFonts w:ascii="Calibri" w:eastAsia="Times New Roman" w:hAnsi="Calibri" w:cs="Calibri"/>
+                <w:sz w:val="24"/>
+                <w:szCs w:val="24"/>
+              </w:rPr>
+              <w:t>| Initial Point | Surface Target | Home Base | Defense Point | Hostile Zone ]</w:t>
+            </w:r>
           </w:p>
         </w:tc>
         <w:tc>
@@ -11312,25 +11208,7 @@
                 <w:sz w:val="24"/>
                 <w:szCs w:val="24"/>
               </w:rPr>
-              <w:t>Map Marker [</w:t>
-            </w:r>
-            <w:proofErr w:type="gramStart"/>
-            <w:r>
-              <w:rPr>
-                <w:rFonts w:ascii="Calibri" w:eastAsia="Times New Roman" w:hAnsi="Calibri" w:cs="Calibri"/>
-                <w:sz w:val="24"/>
-                <w:szCs w:val="24"/>
-              </w:rPr>
-              <w:t>0..</w:t>
-            </w:r>
-            <w:proofErr w:type="gramEnd"/>
-            <w:r>
-              <w:rPr>
-                <w:rFonts w:ascii="Calibri" w:eastAsia="Times New Roman" w:hAnsi="Calibri" w:cs="Calibri"/>
-                <w:sz w:val="24"/>
-                <w:szCs w:val="24"/>
-              </w:rPr>
-              <w:t>10] to Grid</w:t>
+              <w:t>Map Marker [0..10] to Grid</w:t>
             </w:r>
           </w:p>
         </w:tc>
@@ -12667,20 +12545,8 @@
                 <w:sz w:val="24"/>
                 <w:szCs w:val="24"/>
               </w:rPr>
-              <w:t xml:space="preserve">NAVGRID </w:t>
-            </w:r>
-            <w:proofErr w:type="gramStart"/>
-            <w:r>
-              <w:rPr>
-                <w:rFonts w:ascii="Calibri" w:eastAsia="Times New Roman" w:hAnsi="Calibri" w:cs="Calibri"/>
-                <w:b/>
-                <w:bCs/>
-                <w:sz w:val="24"/>
-                <w:szCs w:val="24"/>
-              </w:rPr>
-              <w:t>Heading -90</w:t>
-            </w:r>
-            <w:proofErr w:type="gramEnd"/>
+              <w:t>NAVGRID Heading -90</w:t>
+            </w:r>
           </w:p>
         </w:tc>
       </w:tr>
@@ -12738,20 +12604,8 @@
                 <w:sz w:val="24"/>
                 <w:szCs w:val="24"/>
               </w:rPr>
-              <w:t xml:space="preserve">NAVGRID </w:t>
-            </w:r>
-            <w:proofErr w:type="gramStart"/>
-            <w:r>
-              <w:rPr>
-                <w:rFonts w:ascii="Calibri" w:eastAsia="Times New Roman" w:hAnsi="Calibri" w:cs="Calibri"/>
-                <w:b/>
-                <w:bCs/>
-                <w:sz w:val="24"/>
-                <w:szCs w:val="24"/>
-              </w:rPr>
-              <w:t>Heading -30</w:t>
-            </w:r>
-            <w:proofErr w:type="gramEnd"/>
+              <w:t>NAVGRID Heading -30</w:t>
+            </w:r>
           </w:p>
         </w:tc>
       </w:tr>
@@ -16822,16 +16676,16 @@
                 <w:rFonts w:ascii="Calibri" w:eastAsia="Times New Roman" w:hAnsi="Calibri" w:cs="Calibri"/>
                 <w:b w:val="0"/>
                 <w:bCs w:val="0"/>
-                <w:sz w:val="24"/>
-                <w:szCs w:val="24"/>
-              </w:rPr>
-            </w:pPr>
-            <w:r>
-              <w:rPr>
-                <w:rFonts w:ascii="Calibri" w:eastAsia="Times New Roman" w:hAnsi="Calibri" w:cs="Calibri"/>
                 <w:sz w:val="28"/>
                 <w:szCs w:val="28"/>
               </w:rPr>
+            </w:pPr>
+            <w:r>
+              <w:rPr>
+                <w:rFonts w:ascii="Calibri" w:eastAsia="Times New Roman" w:hAnsi="Calibri" w:cs="Calibri"/>
+                <w:sz w:val="28"/>
+                <w:szCs w:val="28"/>
+              </w:rPr>
               <w:lastRenderedPageBreak/>
               <w:t>Defensive</w:t>
             </w:r>
@@ -18948,6 +18802,1884 @@
         </w:tc>
       </w:tr>
     </w:tbl>
+    <w:p>
+      <w:pPr>
+        <w:rPr>
+          <w:b/>
+          <w:bCs/>
+          <w:sz w:val="24"/>
+          <w:szCs w:val="24"/>
+        </w:rPr>
+      </w:pPr>
+    </w:p>
+    <w:p>
+      <w:pPr>
+        <w:rPr>
+          <w:b/>
+          <w:bCs/>
+          <w:sz w:val="24"/>
+          <w:szCs w:val="24"/>
+        </w:rPr>
+      </w:pPr>
+    </w:p>
+    <w:tbl>
+      <w:tblPr>
+        <w:tblStyle w:val="PlainTable1"/>
+        <w:tblW w:w="5000" w:type="pct"/>
+        <w:tblLook w:val="04A0" w:firstRow="1" w:lastRow="0" w:firstColumn="1" w:lastColumn="0" w:noHBand="0" w:noVBand="1"/>
+      </w:tblPr>
+      <w:tblGrid>
+        <w:gridCol w:w="5635"/>
+        <w:gridCol w:w="5155"/>
+      </w:tblGrid>
+      <w:tr>
+        <w:trPr>
+          <w:cnfStyle w:val="100000000000" w:firstRow="1" w:lastRow="0" w:firstColumn="0" w:lastColumn="0" w:oddVBand="0" w:evenVBand="0" w:oddHBand="0" w:evenHBand="0" w:firstRowFirstColumn="0" w:firstRowLastColumn="0" w:lastRowFirstColumn="0" w:lastRowLastColumn="0"/>
+          <w:trHeight w:val="375"/>
+        </w:trPr>
+        <w:tc>
+          <w:tcPr>
+            <w:cnfStyle w:val="001000000000" w:firstRow="0" w:lastRow="0" w:firstColumn="1" w:lastColumn="0" w:oddVBand="0" w:evenVBand="0" w:oddHBand="0" w:evenHBand="0" w:firstRowFirstColumn="0" w:firstRowLastColumn="0" w:lastRowFirstColumn="0" w:lastRowLastColumn="0"/>
+            <w:tcW w:w="5000" w:type="pct"/>
+            <w:gridSpan w:val="2"/>
+            <w:shd w:val="clear" w:color="auto" w:fill="B4C6E7" w:themeFill="accent1" w:themeFillTint="66"/>
+            <w:noWrap/>
+          </w:tcPr>
+          <w:p>
+            <w:pPr>
+              <w:jc w:val="center"/>
+              <w:rPr>
+                <w:rFonts w:ascii="Calibri" w:eastAsia="Times New Roman" w:hAnsi="Calibri" w:cs="Calibri"/>
+                <w:b w:val="0"/>
+                <w:bCs w:val="0"/>
+                <w:sz w:val="24"/>
+                <w:szCs w:val="24"/>
+              </w:rPr>
+            </w:pPr>
+            <w:r>
+              <w:rPr>
+                <w:rFonts w:ascii="Calibri" w:eastAsia="Times New Roman" w:hAnsi="Calibri" w:cs="Calibri"/>
+                <w:sz w:val="28"/>
+                <w:szCs w:val="28"/>
+              </w:rPr>
+              <w:lastRenderedPageBreak/>
+              <w:t>L</w:t>
+            </w:r>
+            <w:r>
+              <w:rPr>
+                <w:rFonts w:ascii="Calibri" w:eastAsia="Times New Roman" w:hAnsi="Calibri" w:cs="Calibri"/>
+                <w:sz w:val="28"/>
+                <w:szCs w:val="28"/>
+              </w:rPr>
+              <w:t>ANTIRN</w:t>
+            </w:r>
+          </w:p>
+        </w:tc>
+      </w:tr>
+      <w:tr>
+        <w:trPr>
+          <w:cnfStyle w:val="000000100000" w:firstRow="0" w:lastRow="0" w:firstColumn="0" w:lastColumn="0" w:oddVBand="0" w:evenVBand="0" w:oddHBand="1" w:evenHBand="0" w:firstRowFirstColumn="0" w:firstRowLastColumn="0" w:lastRowFirstColumn="0" w:lastRowLastColumn="0"/>
+          <w:trHeight w:val="375"/>
+        </w:trPr>
+        <w:tc>
+          <w:tcPr>
+            <w:cnfStyle w:val="001000000000" w:firstRow="0" w:lastRow="0" w:firstColumn="1" w:lastColumn="0" w:oddVBand="0" w:evenVBand="0" w:oddHBand="0" w:evenHBand="0" w:firstRowFirstColumn="0" w:firstRowLastColumn="0" w:lastRowFirstColumn="0" w:lastRowLastColumn="0"/>
+            <w:tcW w:w="2611" w:type="pct"/>
+            <w:noWrap/>
+          </w:tcPr>
+          <w:p>
+            <w:pPr>
+              <w:rPr>
+                <w:rFonts w:eastAsia="Times New Roman" w:cstheme="minorHAnsi"/>
+                <w:color w:val="000000"/>
+                <w:sz w:val="24"/>
+                <w:szCs w:val="24"/>
+              </w:rPr>
+            </w:pPr>
+            <w:r>
+              <w:rPr>
+                <w:rFonts w:eastAsia="Times New Roman" w:cstheme="minorHAnsi"/>
+                <w:sz w:val="24"/>
+                <w:szCs w:val="24"/>
+              </w:rPr>
+              <w:t>Designate</w:t>
+            </w:r>
+          </w:p>
+        </w:tc>
+        <w:tc>
+          <w:tcPr>
+            <w:tcW w:w="2389" w:type="pct"/>
+            <w:noWrap/>
+          </w:tcPr>
+          <w:p>
+            <w:pPr>
+              <w:jc w:val="center"/>
+              <w:cnfStyle w:val="000000100000" w:firstRow="0" w:lastRow="0" w:firstColumn="0" w:lastColumn="0" w:oddVBand="0" w:evenVBand="0" w:oddHBand="1" w:evenHBand="0" w:firstRowFirstColumn="0" w:firstRowLastColumn="0" w:lastRowFirstColumn="0" w:lastRowLastColumn="0"/>
+              <w:rPr>
+                <w:rFonts w:eastAsia="Times New Roman" w:cstheme="minorHAnsi"/>
+                <w:b/>
+                <w:bCs/>
+                <w:color w:val="000000"/>
+                <w:sz w:val="24"/>
+                <w:szCs w:val="24"/>
+              </w:rPr>
+            </w:pPr>
+            <w:r>
+              <w:rPr>
+                <w:rFonts w:cstheme="minorHAnsi"/>
+                <w:b/>
+                <w:bCs/>
+                <w:sz w:val="24"/>
+                <w:szCs w:val="24"/>
+              </w:rPr>
+              <w:t xml:space="preserve">LANTIRN Designate </w:t>
+            </w:r>
+          </w:p>
+        </w:tc>
+      </w:tr>
+      <w:tr>
+        <w:trPr>
+          <w:trHeight w:val="375"/>
+        </w:trPr>
+        <w:tc>
+          <w:tcPr>
+            <w:cnfStyle w:val="001000000000" w:firstRow="0" w:lastRow="0" w:firstColumn="1" w:lastColumn="0" w:oddVBand="0" w:evenVBand="0" w:oddHBand="0" w:evenHBand="0" w:firstRowFirstColumn="0" w:firstRowLastColumn="0" w:lastRowFirstColumn="0" w:lastRowLastColumn="0"/>
+            <w:tcW w:w="2611" w:type="pct"/>
+            <w:noWrap/>
+          </w:tcPr>
+          <w:p>
+            <w:pPr>
+              <w:rPr>
+                <w:rFonts w:eastAsia="Times New Roman" w:cstheme="minorHAnsi"/>
+                <w:color w:val="000000"/>
+                <w:sz w:val="24"/>
+                <w:szCs w:val="24"/>
+              </w:rPr>
+            </w:pPr>
+            <w:proofErr w:type="spellStart"/>
+            <w:r>
+              <w:rPr>
+                <w:rFonts w:eastAsia="Times New Roman" w:cstheme="minorHAnsi"/>
+                <w:sz w:val="24"/>
+                <w:szCs w:val="24"/>
+              </w:rPr>
+              <w:t>Undesignate</w:t>
+            </w:r>
+            <w:proofErr w:type="spellEnd"/>
+          </w:p>
+        </w:tc>
+        <w:tc>
+          <w:tcPr>
+            <w:tcW w:w="2389" w:type="pct"/>
+            <w:noWrap/>
+          </w:tcPr>
+          <w:p>
+            <w:pPr>
+              <w:jc w:val="center"/>
+              <w:cnfStyle w:val="000000000000" w:firstRow="0" w:lastRow="0" w:firstColumn="0" w:lastColumn="0" w:oddVBand="0" w:evenVBand="0" w:oddHBand="0" w:evenHBand="0" w:firstRowFirstColumn="0" w:firstRowLastColumn="0" w:lastRowFirstColumn="0" w:lastRowLastColumn="0"/>
+              <w:rPr>
+                <w:rFonts w:eastAsia="Times New Roman" w:cstheme="minorHAnsi"/>
+                <w:b/>
+                <w:bCs/>
+                <w:color w:val="000000"/>
+                <w:sz w:val="24"/>
+                <w:szCs w:val="24"/>
+              </w:rPr>
+            </w:pPr>
+            <w:r>
+              <w:rPr>
+                <w:rFonts w:cstheme="minorHAnsi"/>
+                <w:b/>
+                <w:bCs/>
+                <w:sz w:val="24"/>
+                <w:szCs w:val="24"/>
+              </w:rPr>
+              <w:t xml:space="preserve">LANTIRN </w:t>
+            </w:r>
+            <w:proofErr w:type="spellStart"/>
+            <w:r>
+              <w:rPr>
+                <w:rFonts w:cstheme="minorHAnsi"/>
+                <w:b/>
+                <w:bCs/>
+                <w:sz w:val="24"/>
+                <w:szCs w:val="24"/>
+              </w:rPr>
+              <w:t>Undesignate</w:t>
+            </w:r>
+            <w:proofErr w:type="spellEnd"/>
+            <w:r>
+              <w:rPr>
+                <w:rFonts w:cstheme="minorHAnsi"/>
+                <w:b/>
+                <w:bCs/>
+                <w:sz w:val="24"/>
+                <w:szCs w:val="24"/>
+              </w:rPr>
+              <w:t xml:space="preserve"> </w:t>
+            </w:r>
+          </w:p>
+        </w:tc>
+      </w:tr>
+      <w:tr>
+        <w:trPr>
+          <w:cnfStyle w:val="000000100000" w:firstRow="0" w:lastRow="0" w:firstColumn="0" w:lastColumn="0" w:oddVBand="0" w:evenVBand="0" w:oddHBand="1" w:evenHBand="0" w:firstRowFirstColumn="0" w:firstRowLastColumn="0" w:lastRowFirstColumn="0" w:lastRowLastColumn="0"/>
+          <w:trHeight w:val="375"/>
+        </w:trPr>
+        <w:tc>
+          <w:tcPr>
+            <w:cnfStyle w:val="001000000000" w:firstRow="0" w:lastRow="0" w:firstColumn="1" w:lastColumn="0" w:oddVBand="0" w:evenVBand="0" w:oddHBand="0" w:evenHBand="0" w:firstRowFirstColumn="0" w:firstRowLastColumn="0" w:lastRowFirstColumn="0" w:lastRowLastColumn="0"/>
+            <w:tcW w:w="2611" w:type="pct"/>
+            <w:noWrap/>
+          </w:tcPr>
+          <w:p>
+            <w:pPr>
+              <w:rPr>
+                <w:rFonts w:eastAsia="Times New Roman" w:cstheme="minorHAnsi"/>
+                <w:color w:val="000000"/>
+                <w:sz w:val="24"/>
+                <w:szCs w:val="24"/>
+              </w:rPr>
+            </w:pPr>
+            <w:r>
+              <w:rPr>
+                <w:rFonts w:cstheme="minorHAnsi"/>
+                <w:sz w:val="24"/>
+                <w:szCs w:val="24"/>
+              </w:rPr>
+              <w:t xml:space="preserve">Don't Auto Designate </w:t>
+            </w:r>
+          </w:p>
+        </w:tc>
+        <w:tc>
+          <w:tcPr>
+            <w:tcW w:w="2389" w:type="pct"/>
+            <w:noWrap/>
+          </w:tcPr>
+          <w:p>
+            <w:pPr>
+              <w:jc w:val="center"/>
+              <w:cnfStyle w:val="000000100000" w:firstRow="0" w:lastRow="0" w:firstColumn="0" w:lastColumn="0" w:oddVBand="0" w:evenVBand="0" w:oddHBand="1" w:evenHBand="0" w:firstRowFirstColumn="0" w:firstRowLastColumn="0" w:lastRowFirstColumn="0" w:lastRowLastColumn="0"/>
+              <w:rPr>
+                <w:rFonts w:eastAsia="Times New Roman" w:cstheme="minorHAnsi"/>
+                <w:b/>
+                <w:bCs/>
+                <w:color w:val="000000"/>
+                <w:sz w:val="24"/>
+                <w:szCs w:val="24"/>
+              </w:rPr>
+            </w:pPr>
+            <w:r>
+              <w:rPr>
+                <w:rFonts w:cstheme="minorHAnsi"/>
+                <w:b/>
+                <w:bCs/>
+                <w:sz w:val="24"/>
+                <w:szCs w:val="24"/>
+              </w:rPr>
+              <w:t xml:space="preserve">Inhibit Auto Designate </w:t>
+            </w:r>
+          </w:p>
+        </w:tc>
+      </w:tr>
+      <w:tr>
+        <w:trPr>
+          <w:trHeight w:val="375"/>
+        </w:trPr>
+        <w:tc>
+          <w:tcPr>
+            <w:cnfStyle w:val="001000000000" w:firstRow="0" w:lastRow="0" w:firstColumn="1" w:lastColumn="0" w:oddVBand="0" w:evenVBand="0" w:oddHBand="0" w:evenHBand="0" w:firstRowFirstColumn="0" w:firstRowLastColumn="0" w:lastRowFirstColumn="0" w:lastRowLastColumn="0"/>
+            <w:tcW w:w="2611" w:type="pct"/>
+            <w:noWrap/>
+          </w:tcPr>
+          <w:p>
+            <w:pPr>
+              <w:rPr>
+                <w:rFonts w:eastAsia="Times New Roman" w:cstheme="minorHAnsi"/>
+                <w:color w:val="000000"/>
+                <w:sz w:val="24"/>
+                <w:szCs w:val="24"/>
+              </w:rPr>
+            </w:pPr>
+            <w:r>
+              <w:rPr>
+                <w:rFonts w:cstheme="minorHAnsi"/>
+                <w:sz w:val="24"/>
+                <w:szCs w:val="24"/>
+              </w:rPr>
+              <w:t xml:space="preserve">Latch Laser </w:t>
+            </w:r>
+          </w:p>
+        </w:tc>
+        <w:tc>
+          <w:tcPr>
+            <w:tcW w:w="2389" w:type="pct"/>
+            <w:noWrap/>
+          </w:tcPr>
+          <w:p>
+            <w:pPr>
+              <w:jc w:val="center"/>
+              <w:cnfStyle w:val="000000000000" w:firstRow="0" w:lastRow="0" w:firstColumn="0" w:lastColumn="0" w:oddVBand="0" w:evenVBand="0" w:oddHBand="0" w:evenHBand="0" w:firstRowFirstColumn="0" w:firstRowLastColumn="0" w:lastRowFirstColumn="0" w:lastRowLastColumn="0"/>
+              <w:rPr>
+                <w:rFonts w:eastAsia="Times New Roman" w:cstheme="minorHAnsi"/>
+                <w:b/>
+                <w:bCs/>
+                <w:color w:val="000000"/>
+                <w:sz w:val="24"/>
+                <w:szCs w:val="24"/>
+              </w:rPr>
+            </w:pPr>
+            <w:r>
+              <w:rPr>
+                <w:rFonts w:cstheme="minorHAnsi"/>
+                <w:b/>
+                <w:bCs/>
+                <w:sz w:val="24"/>
+                <w:szCs w:val="24"/>
+              </w:rPr>
+              <w:t xml:space="preserve">Laser Latch </w:t>
+            </w:r>
+          </w:p>
+        </w:tc>
+      </w:tr>
+      <w:tr>
+        <w:trPr>
+          <w:cnfStyle w:val="000000100000" w:firstRow="0" w:lastRow="0" w:firstColumn="0" w:lastColumn="0" w:oddVBand="0" w:evenVBand="0" w:oddHBand="1" w:evenHBand="0" w:firstRowFirstColumn="0" w:firstRowLastColumn="0" w:lastRowFirstColumn="0" w:lastRowLastColumn="0"/>
+          <w:trHeight w:val="375"/>
+        </w:trPr>
+        <w:tc>
+          <w:tcPr>
+            <w:cnfStyle w:val="001000000000" w:firstRow="0" w:lastRow="0" w:firstColumn="1" w:lastColumn="0" w:oddVBand="0" w:evenVBand="0" w:oddHBand="0" w:evenHBand="0" w:firstRowFirstColumn="0" w:firstRowLastColumn="0" w:lastRowFirstColumn="0" w:lastRowLastColumn="0"/>
+            <w:tcW w:w="2611" w:type="pct"/>
+            <w:noWrap/>
+          </w:tcPr>
+          <w:p>
+            <w:pPr>
+              <w:rPr>
+                <w:rFonts w:eastAsia="Times New Roman" w:cstheme="minorHAnsi"/>
+                <w:color w:val="000000"/>
+                <w:sz w:val="24"/>
+                <w:szCs w:val="24"/>
+              </w:rPr>
+            </w:pPr>
+            <w:r>
+              <w:rPr>
+                <w:rFonts w:cstheme="minorHAnsi"/>
+                <w:sz w:val="24"/>
+                <w:szCs w:val="24"/>
+              </w:rPr>
+              <w:t xml:space="preserve">Arm Laser </w:t>
+            </w:r>
+          </w:p>
+        </w:tc>
+        <w:tc>
+          <w:tcPr>
+            <w:tcW w:w="2389" w:type="pct"/>
+            <w:noWrap/>
+          </w:tcPr>
+          <w:p>
+            <w:pPr>
+              <w:jc w:val="center"/>
+              <w:cnfStyle w:val="000000100000" w:firstRow="0" w:lastRow="0" w:firstColumn="0" w:lastColumn="0" w:oddVBand="0" w:evenVBand="0" w:oddHBand="1" w:evenHBand="0" w:firstRowFirstColumn="0" w:firstRowLastColumn="0" w:lastRowFirstColumn="0" w:lastRowLastColumn="0"/>
+              <w:rPr>
+                <w:rFonts w:eastAsia="Times New Roman" w:cstheme="minorHAnsi"/>
+                <w:b/>
+                <w:bCs/>
+                <w:color w:val="000000"/>
+                <w:sz w:val="24"/>
+                <w:szCs w:val="24"/>
+              </w:rPr>
+            </w:pPr>
+            <w:r>
+              <w:rPr>
+                <w:rFonts w:cstheme="minorHAnsi"/>
+                <w:b/>
+                <w:bCs/>
+                <w:sz w:val="24"/>
+                <w:szCs w:val="24"/>
+              </w:rPr>
+              <w:t xml:space="preserve">Laser Arm </w:t>
+            </w:r>
+          </w:p>
+        </w:tc>
+      </w:tr>
+      <w:tr>
+        <w:trPr>
+          <w:trHeight w:val="375"/>
+        </w:trPr>
+        <w:tc>
+          <w:tcPr>
+            <w:cnfStyle w:val="001000000000" w:firstRow="0" w:lastRow="0" w:firstColumn="1" w:lastColumn="0" w:oddVBand="0" w:evenVBand="0" w:oddHBand="0" w:evenHBand="0" w:firstRowFirstColumn="0" w:firstRowLastColumn="0" w:lastRowFirstColumn="0" w:lastRowLastColumn="0"/>
+            <w:tcW w:w="2611" w:type="pct"/>
+            <w:noWrap/>
+          </w:tcPr>
+          <w:p>
+            <w:pPr>
+              <w:rPr>
+                <w:rFonts w:eastAsia="Times New Roman" w:cstheme="minorHAnsi"/>
+                <w:color w:val="000000"/>
+                <w:sz w:val="24"/>
+                <w:szCs w:val="24"/>
+              </w:rPr>
+            </w:pPr>
+            <w:r>
+              <w:rPr>
+                <w:rFonts w:cstheme="minorHAnsi"/>
+                <w:sz w:val="24"/>
+                <w:szCs w:val="24"/>
+              </w:rPr>
+              <w:t xml:space="preserve">Toggle Laser </w:t>
+            </w:r>
+          </w:p>
+        </w:tc>
+        <w:tc>
+          <w:tcPr>
+            <w:tcW w:w="2389" w:type="pct"/>
+            <w:noWrap/>
+          </w:tcPr>
+          <w:p>
+            <w:pPr>
+              <w:jc w:val="center"/>
+              <w:cnfStyle w:val="000000000000" w:firstRow="0" w:lastRow="0" w:firstColumn="0" w:lastColumn="0" w:oddVBand="0" w:evenVBand="0" w:oddHBand="0" w:evenHBand="0" w:firstRowFirstColumn="0" w:firstRowLastColumn="0" w:lastRowFirstColumn="0" w:lastRowLastColumn="0"/>
+              <w:rPr>
+                <w:rFonts w:cstheme="minorHAnsi"/>
+                <w:b/>
+                <w:bCs/>
+                <w:sz w:val="24"/>
+                <w:szCs w:val="24"/>
+              </w:rPr>
+            </w:pPr>
+            <w:r>
+              <w:rPr>
+                <w:rFonts w:cstheme="minorHAnsi"/>
+                <w:b/>
+                <w:bCs/>
+                <w:sz w:val="24"/>
+                <w:szCs w:val="24"/>
+              </w:rPr>
+              <w:t xml:space="preserve">Laser Toggle </w:t>
+            </w:r>
+          </w:p>
+        </w:tc>
+      </w:tr>
+      <w:tr>
+        <w:trPr>
+          <w:cnfStyle w:val="000000100000" w:firstRow="0" w:lastRow="0" w:firstColumn="0" w:lastColumn="0" w:oddVBand="0" w:evenVBand="0" w:oddHBand="1" w:evenHBand="0" w:firstRowFirstColumn="0" w:firstRowLastColumn="0" w:lastRowFirstColumn="0" w:lastRowLastColumn="0"/>
+          <w:trHeight w:val="375"/>
+        </w:trPr>
+        <w:tc>
+          <w:tcPr>
+            <w:cnfStyle w:val="001000000000" w:firstRow="0" w:lastRow="0" w:firstColumn="1" w:lastColumn="0" w:oddVBand="0" w:evenVBand="0" w:oddHBand="0" w:evenHBand="0" w:firstRowFirstColumn="0" w:firstRowLastColumn="0" w:lastRowFirstColumn="0" w:lastRowLastColumn="0"/>
+            <w:tcW w:w="2611" w:type="pct"/>
+            <w:noWrap/>
+          </w:tcPr>
+          <w:p>
+            <w:pPr>
+              <w:rPr>
+                <w:rFonts w:eastAsia="Times New Roman" w:cstheme="minorHAnsi"/>
+                <w:color w:val="000000"/>
+                <w:sz w:val="24"/>
+                <w:szCs w:val="24"/>
+              </w:rPr>
+            </w:pPr>
+            <w:r>
+              <w:rPr>
+                <w:rFonts w:cstheme="minorHAnsi"/>
+                <w:sz w:val="24"/>
+                <w:szCs w:val="24"/>
+              </w:rPr>
+              <w:t xml:space="preserve">Black Hot / White Hot </w:t>
+            </w:r>
+          </w:p>
+        </w:tc>
+        <w:tc>
+          <w:tcPr>
+            <w:tcW w:w="2389" w:type="pct"/>
+            <w:noWrap/>
+          </w:tcPr>
+          <w:p>
+            <w:pPr>
+              <w:jc w:val="center"/>
+              <w:cnfStyle w:val="000000100000" w:firstRow="0" w:lastRow="0" w:firstColumn="0" w:lastColumn="0" w:oddVBand="0" w:evenVBand="0" w:oddHBand="1" w:evenHBand="0" w:firstRowFirstColumn="0" w:firstRowLastColumn="0" w:lastRowFirstColumn="0" w:lastRowLastColumn="0"/>
+              <w:rPr>
+                <w:rFonts w:eastAsia="Times New Roman" w:cstheme="minorHAnsi"/>
+                <w:b/>
+                <w:bCs/>
+                <w:color w:val="000000"/>
+                <w:sz w:val="24"/>
+                <w:szCs w:val="24"/>
+              </w:rPr>
+            </w:pPr>
+            <w:r>
+              <w:rPr>
+                <w:rFonts w:cstheme="minorHAnsi"/>
+                <w:b/>
+                <w:bCs/>
+                <w:sz w:val="24"/>
+                <w:szCs w:val="24"/>
+              </w:rPr>
+              <w:t xml:space="preserve">Black/White Hot Toggle </w:t>
+            </w:r>
+          </w:p>
+        </w:tc>
+      </w:tr>
+      <w:tr>
+        <w:trPr>
+          <w:trHeight w:val="375"/>
+        </w:trPr>
+        <w:tc>
+          <w:tcPr>
+            <w:cnfStyle w:val="001000000000" w:firstRow="0" w:lastRow="0" w:firstColumn="1" w:lastColumn="0" w:oddVBand="0" w:evenVBand="0" w:oddHBand="0" w:evenHBand="0" w:firstRowFirstColumn="0" w:firstRowLastColumn="0" w:lastRowFirstColumn="0" w:lastRowLastColumn="0"/>
+            <w:tcW w:w="2611" w:type="pct"/>
+            <w:noWrap/>
+          </w:tcPr>
+          <w:p>
+            <w:pPr>
+              <w:rPr>
+                <w:rFonts w:eastAsia="Times New Roman" w:cstheme="minorHAnsi"/>
+                <w:color w:val="000000"/>
+                <w:sz w:val="24"/>
+                <w:szCs w:val="24"/>
+              </w:rPr>
+            </w:pPr>
+            <w:r>
+              <w:rPr>
+                <w:rFonts w:cstheme="minorHAnsi"/>
+                <w:sz w:val="24"/>
+                <w:szCs w:val="24"/>
+              </w:rPr>
+              <w:t xml:space="preserve">Track Marker [1..10] </w:t>
+            </w:r>
+          </w:p>
+        </w:tc>
+        <w:tc>
+          <w:tcPr>
+            <w:tcW w:w="2389" w:type="pct"/>
+            <w:noWrap/>
+          </w:tcPr>
+          <w:p>
+            <w:pPr>
+              <w:jc w:val="center"/>
+              <w:cnfStyle w:val="000000000000" w:firstRow="0" w:lastRow="0" w:firstColumn="0" w:lastColumn="0" w:oddVBand="0" w:evenVBand="0" w:oddHBand="0" w:evenHBand="0" w:firstRowFirstColumn="0" w:firstRowLastColumn="0" w:lastRowFirstColumn="0" w:lastRowLastColumn="0"/>
+              <w:rPr>
+                <w:rFonts w:eastAsia="Times New Roman" w:cstheme="minorHAnsi"/>
+                <w:b/>
+                <w:bCs/>
+                <w:color w:val="000000"/>
+                <w:sz w:val="24"/>
+                <w:szCs w:val="24"/>
+              </w:rPr>
+            </w:pPr>
+            <w:r>
+              <w:rPr>
+                <w:rFonts w:cstheme="minorHAnsi"/>
+                <w:b/>
+                <w:bCs/>
+                <w:sz w:val="24"/>
+                <w:szCs w:val="24"/>
+              </w:rPr>
+              <w:t>Track Map Marker</w:t>
+            </w:r>
+          </w:p>
+        </w:tc>
+      </w:tr>
+      <w:tr>
+        <w:trPr>
+          <w:cnfStyle w:val="000000100000" w:firstRow="0" w:lastRow="0" w:firstColumn="0" w:lastColumn="0" w:oddVBand="0" w:evenVBand="0" w:oddHBand="1" w:evenHBand="0" w:firstRowFirstColumn="0" w:firstRowLastColumn="0" w:lastRowFirstColumn="0" w:lastRowLastColumn="0"/>
+          <w:trHeight w:val="375"/>
+        </w:trPr>
+        <w:tc>
+          <w:tcPr>
+            <w:cnfStyle w:val="001000000000" w:firstRow="0" w:lastRow="0" w:firstColumn="1" w:lastColumn="0" w:oddVBand="0" w:evenVBand="0" w:oddHBand="0" w:evenHBand="0" w:firstRowFirstColumn="0" w:firstRowLastColumn="0" w:lastRowFirstColumn="0" w:lastRowLastColumn="0"/>
+            <w:tcW w:w="2611" w:type="pct"/>
+            <w:noWrap/>
+          </w:tcPr>
+          <w:p>
+            <w:pPr>
+              <w:rPr>
+                <w:rFonts w:cstheme="minorHAnsi"/>
+                <w:sz w:val="24"/>
+                <w:szCs w:val="24"/>
+              </w:rPr>
+            </w:pPr>
+            <w:r>
+              <w:rPr>
+                <w:rFonts w:cstheme="minorHAnsi"/>
+                <w:sz w:val="24"/>
+                <w:szCs w:val="24"/>
+              </w:rPr>
+              <w:t xml:space="preserve">Track Boresight </w:t>
+            </w:r>
+          </w:p>
+        </w:tc>
+        <w:tc>
+          <w:tcPr>
+            <w:tcW w:w="2389" w:type="pct"/>
+            <w:noWrap/>
+          </w:tcPr>
+          <w:p>
+            <w:pPr>
+              <w:jc w:val="center"/>
+              <w:cnfStyle w:val="000000100000" w:firstRow="0" w:lastRow="0" w:firstColumn="0" w:lastColumn="0" w:oddVBand="0" w:evenVBand="0" w:oddHBand="1" w:evenHBand="0" w:firstRowFirstColumn="0" w:firstRowLastColumn="0" w:lastRowFirstColumn="0" w:lastRowLastColumn="0"/>
+              <w:rPr>
+                <w:rFonts w:cstheme="minorHAnsi"/>
+                <w:b/>
+                <w:bCs/>
+                <w:sz w:val="24"/>
+                <w:szCs w:val="24"/>
+              </w:rPr>
+            </w:pPr>
+            <w:r>
+              <w:rPr>
+                <w:rFonts w:cstheme="minorHAnsi"/>
+                <w:b/>
+                <w:bCs/>
+                <w:sz w:val="24"/>
+                <w:szCs w:val="24"/>
+              </w:rPr>
+              <w:t xml:space="preserve">LANTIRN QHUD QADL </w:t>
+            </w:r>
+          </w:p>
+        </w:tc>
+      </w:tr>
+      <w:tr>
+        <w:trPr>
+          <w:trHeight w:val="375"/>
+        </w:trPr>
+        <w:tc>
+          <w:tcPr>
+            <w:cnfStyle w:val="001000000000" w:firstRow="0" w:lastRow="0" w:firstColumn="1" w:lastColumn="0" w:oddVBand="0" w:evenVBand="0" w:oddHBand="0" w:evenHBand="0" w:firstRowFirstColumn="0" w:firstRowLastColumn="0" w:lastRowFirstColumn="0" w:lastRowLastColumn="0"/>
+            <w:tcW w:w="2611" w:type="pct"/>
+            <w:noWrap/>
+          </w:tcPr>
+          <w:p>
+            <w:pPr>
+              <w:rPr>
+                <w:rFonts w:eastAsia="Times New Roman" w:cstheme="minorHAnsi"/>
+                <w:sz w:val="24"/>
+                <w:szCs w:val="24"/>
+              </w:rPr>
+            </w:pPr>
+            <w:r>
+              <w:rPr>
+                <w:rFonts w:cstheme="minorHAnsi"/>
+                <w:sz w:val="24"/>
+                <w:szCs w:val="24"/>
+              </w:rPr>
+              <w:t xml:space="preserve">Snow Plow </w:t>
+            </w:r>
+          </w:p>
+        </w:tc>
+        <w:tc>
+          <w:tcPr>
+            <w:tcW w:w="2389" w:type="pct"/>
+            <w:noWrap/>
+          </w:tcPr>
+          <w:p>
+            <w:pPr>
+              <w:jc w:val="center"/>
+              <w:cnfStyle w:val="000000000000" w:firstRow="0" w:lastRow="0" w:firstColumn="0" w:lastColumn="0" w:oddVBand="0" w:evenVBand="0" w:oddHBand="0" w:evenHBand="0" w:firstRowFirstColumn="0" w:firstRowLastColumn="0" w:lastRowFirstColumn="0" w:lastRowLastColumn="0"/>
+              <w:rPr>
+                <w:rFonts w:eastAsia="Times New Roman" w:cstheme="minorHAnsi"/>
+                <w:b/>
+                <w:bCs/>
+                <w:sz w:val="24"/>
+                <w:szCs w:val="24"/>
+              </w:rPr>
+            </w:pPr>
+            <w:r>
+              <w:rPr>
+                <w:rFonts w:cstheme="minorHAnsi"/>
+                <w:b/>
+                <w:bCs/>
+                <w:sz w:val="24"/>
+                <w:szCs w:val="24"/>
+              </w:rPr>
+              <w:t xml:space="preserve">LANTIRN QSNO </w:t>
+            </w:r>
+          </w:p>
+        </w:tc>
+      </w:tr>
+      <w:tr>
+        <w:trPr>
+          <w:cnfStyle w:val="000000100000" w:firstRow="0" w:lastRow="0" w:firstColumn="0" w:lastColumn="0" w:oddVBand="0" w:evenVBand="0" w:oddHBand="1" w:evenHBand="0" w:firstRowFirstColumn="0" w:firstRowLastColumn="0" w:lastRowFirstColumn="0" w:lastRowLastColumn="0"/>
+          <w:trHeight w:val="375"/>
+        </w:trPr>
+        <w:tc>
+          <w:tcPr>
+            <w:cnfStyle w:val="001000000000" w:firstRow="0" w:lastRow="0" w:firstColumn="1" w:lastColumn="0" w:oddVBand="0" w:evenVBand="0" w:oddHBand="0" w:evenHBand="0" w:firstRowFirstColumn="0" w:firstRowLastColumn="0" w:lastRowFirstColumn="0" w:lastRowLastColumn="0"/>
+            <w:tcW w:w="2611" w:type="pct"/>
+            <w:noWrap/>
+          </w:tcPr>
+          <w:p>
+            <w:pPr>
+              <w:rPr>
+                <w:rFonts w:eastAsia="Times New Roman" w:cstheme="minorHAnsi"/>
+                <w:sz w:val="24"/>
+                <w:szCs w:val="24"/>
+              </w:rPr>
+            </w:pPr>
+            <w:r>
+              <w:rPr>
+                <w:rFonts w:cstheme="minorHAnsi"/>
+                <w:sz w:val="24"/>
+                <w:szCs w:val="24"/>
+              </w:rPr>
+              <w:t xml:space="preserve">Track Designation </w:t>
+            </w:r>
+          </w:p>
+        </w:tc>
+        <w:tc>
+          <w:tcPr>
+            <w:tcW w:w="2389" w:type="pct"/>
+            <w:noWrap/>
+          </w:tcPr>
+          <w:p>
+            <w:pPr>
+              <w:jc w:val="center"/>
+              <w:cnfStyle w:val="000000100000" w:firstRow="0" w:lastRow="0" w:firstColumn="0" w:lastColumn="0" w:oddVBand="0" w:evenVBand="0" w:oddHBand="1" w:evenHBand="0" w:firstRowFirstColumn="0" w:firstRowLastColumn="0" w:lastRowFirstColumn="0" w:lastRowLastColumn="0"/>
+              <w:rPr>
+                <w:rFonts w:eastAsia="Times New Roman" w:cstheme="minorHAnsi"/>
+                <w:b/>
+                <w:bCs/>
+                <w:sz w:val="24"/>
+                <w:szCs w:val="24"/>
+              </w:rPr>
+            </w:pPr>
+            <w:r>
+              <w:rPr>
+                <w:rFonts w:cstheme="minorHAnsi"/>
+                <w:b/>
+                <w:bCs/>
+                <w:sz w:val="24"/>
+                <w:szCs w:val="24"/>
+              </w:rPr>
+              <w:t xml:space="preserve">LANTIRN QDES </w:t>
+            </w:r>
+          </w:p>
+        </w:tc>
+      </w:tr>
+      <w:tr>
+        <w:trPr>
+          <w:trHeight w:val="375"/>
+        </w:trPr>
+        <w:tc>
+          <w:tcPr>
+            <w:cnfStyle w:val="001000000000" w:firstRow="0" w:lastRow="0" w:firstColumn="1" w:lastColumn="0" w:oddVBand="0" w:evenVBand="0" w:oddHBand="0" w:evenHBand="0" w:firstRowFirstColumn="0" w:firstRowLastColumn="0" w:lastRowFirstColumn="0" w:lastRowLastColumn="0"/>
+            <w:tcW w:w="2611" w:type="pct"/>
+            <w:noWrap/>
+          </w:tcPr>
+          <w:p>
+            <w:pPr>
+              <w:rPr>
+                <w:rFonts w:eastAsia="Times New Roman" w:cstheme="minorHAnsi"/>
+                <w:sz w:val="24"/>
+                <w:szCs w:val="24"/>
+              </w:rPr>
+            </w:pPr>
+            <w:r>
+              <w:rPr>
+                <w:rFonts w:cstheme="minorHAnsi"/>
+                <w:sz w:val="24"/>
+                <w:szCs w:val="24"/>
+              </w:rPr>
+              <w:t xml:space="preserve">Previous Target </w:t>
+            </w:r>
+          </w:p>
+        </w:tc>
+        <w:tc>
+          <w:tcPr>
+            <w:tcW w:w="2389" w:type="pct"/>
+            <w:noWrap/>
+          </w:tcPr>
+          <w:p>
+            <w:pPr>
+              <w:jc w:val="center"/>
+              <w:cnfStyle w:val="000000000000" w:firstRow="0" w:lastRow="0" w:firstColumn="0" w:lastColumn="0" w:oddVBand="0" w:evenVBand="0" w:oddHBand="0" w:evenHBand="0" w:firstRowFirstColumn="0" w:firstRowLastColumn="0" w:lastRowFirstColumn="0" w:lastRowLastColumn="0"/>
+              <w:rPr>
+                <w:rFonts w:eastAsia="Times New Roman" w:cstheme="minorHAnsi"/>
+                <w:b/>
+                <w:bCs/>
+                <w:sz w:val="24"/>
+                <w:szCs w:val="24"/>
+              </w:rPr>
+            </w:pPr>
+            <w:r>
+              <w:rPr>
+                <w:rFonts w:cstheme="minorHAnsi"/>
+                <w:b/>
+                <w:bCs/>
+                <w:sz w:val="24"/>
+                <w:szCs w:val="24"/>
+              </w:rPr>
+              <w:t xml:space="preserve">LANTIRN Previous Target </w:t>
+            </w:r>
+          </w:p>
+        </w:tc>
+      </w:tr>
+      <w:tr>
+        <w:trPr>
+          <w:cnfStyle w:val="000000100000" w:firstRow="0" w:lastRow="0" w:firstColumn="0" w:lastColumn="0" w:oddVBand="0" w:evenVBand="0" w:oddHBand="1" w:evenHBand="0" w:firstRowFirstColumn="0" w:firstRowLastColumn="0" w:lastRowFirstColumn="0" w:lastRowLastColumn="0"/>
+          <w:trHeight w:val="375"/>
+        </w:trPr>
+        <w:tc>
+          <w:tcPr>
+            <w:cnfStyle w:val="001000000000" w:firstRow="0" w:lastRow="0" w:firstColumn="1" w:lastColumn="0" w:oddVBand="0" w:evenVBand="0" w:oddHBand="0" w:evenHBand="0" w:firstRowFirstColumn="0" w:firstRowLastColumn="0" w:lastRowFirstColumn="0" w:lastRowLastColumn="0"/>
+            <w:tcW w:w="2611" w:type="pct"/>
+            <w:noWrap/>
+          </w:tcPr>
+          <w:p>
+            <w:pPr>
+              <w:rPr>
+                <w:rFonts w:eastAsia="Times New Roman" w:cstheme="minorHAnsi"/>
+                <w:sz w:val="24"/>
+                <w:szCs w:val="24"/>
+              </w:rPr>
+            </w:pPr>
+            <w:r>
+              <w:rPr>
+                <w:rFonts w:cstheme="minorHAnsi"/>
+                <w:sz w:val="24"/>
+                <w:szCs w:val="24"/>
+              </w:rPr>
+              <w:t xml:space="preserve">Next Target </w:t>
+            </w:r>
+          </w:p>
+        </w:tc>
+        <w:tc>
+          <w:tcPr>
+            <w:tcW w:w="2389" w:type="pct"/>
+            <w:noWrap/>
+          </w:tcPr>
+          <w:p>
+            <w:pPr>
+              <w:jc w:val="center"/>
+              <w:cnfStyle w:val="000000100000" w:firstRow="0" w:lastRow="0" w:firstColumn="0" w:lastColumn="0" w:oddVBand="0" w:evenVBand="0" w:oddHBand="1" w:evenHBand="0" w:firstRowFirstColumn="0" w:firstRowLastColumn="0" w:lastRowFirstColumn="0" w:lastRowLastColumn="0"/>
+              <w:rPr>
+                <w:rFonts w:eastAsia="Times New Roman" w:cstheme="minorHAnsi"/>
+                <w:b/>
+                <w:bCs/>
+                <w:sz w:val="24"/>
+                <w:szCs w:val="24"/>
+              </w:rPr>
+            </w:pPr>
+            <w:r>
+              <w:rPr>
+                <w:rFonts w:cstheme="minorHAnsi"/>
+                <w:b/>
+                <w:bCs/>
+                <w:sz w:val="24"/>
+                <w:szCs w:val="24"/>
+              </w:rPr>
+              <w:t xml:space="preserve">LANTIRN Next Target </w:t>
+            </w:r>
+          </w:p>
+        </w:tc>
+      </w:tr>
+      <w:tr>
+        <w:trPr>
+          <w:trHeight w:val="375"/>
+        </w:trPr>
+        <w:tc>
+          <w:tcPr>
+            <w:cnfStyle w:val="001000000000" w:firstRow="0" w:lastRow="0" w:firstColumn="1" w:lastColumn="0" w:oddVBand="0" w:evenVBand="0" w:oddHBand="0" w:evenHBand="0" w:firstRowFirstColumn="0" w:firstRowLastColumn="0" w:lastRowFirstColumn="0" w:lastRowLastColumn="0"/>
+            <w:tcW w:w="2611" w:type="pct"/>
+            <w:noWrap/>
+          </w:tcPr>
+          <w:p>
+            <w:pPr>
+              <w:rPr>
+                <w:rFonts w:eastAsia="Times New Roman" w:cstheme="minorHAnsi"/>
+                <w:sz w:val="24"/>
+                <w:szCs w:val="24"/>
+              </w:rPr>
+            </w:pPr>
+            <w:r>
+              <w:rPr>
+                <w:rFonts w:cstheme="minorHAnsi"/>
+                <w:sz w:val="24"/>
+                <w:szCs w:val="24"/>
+              </w:rPr>
+              <w:t>Laser Code [511-788]</w:t>
+            </w:r>
+          </w:p>
+        </w:tc>
+        <w:tc>
+          <w:tcPr>
+            <w:tcW w:w="2389" w:type="pct"/>
+            <w:noWrap/>
+          </w:tcPr>
+          <w:p>
+            <w:pPr>
+              <w:jc w:val="center"/>
+              <w:cnfStyle w:val="000000000000" w:firstRow="0" w:lastRow="0" w:firstColumn="0" w:lastColumn="0" w:oddVBand="0" w:evenVBand="0" w:oddHBand="0" w:evenHBand="0" w:firstRowFirstColumn="0" w:firstRowLastColumn="0" w:lastRowFirstColumn="0" w:lastRowLastColumn="0"/>
+              <w:rPr>
+                <w:rFonts w:eastAsia="Times New Roman" w:cstheme="minorHAnsi"/>
+                <w:b/>
+                <w:bCs/>
+                <w:sz w:val="24"/>
+                <w:szCs w:val="24"/>
+              </w:rPr>
+            </w:pPr>
+            <w:r>
+              <w:rPr>
+                <w:rFonts w:cstheme="minorHAnsi"/>
+                <w:b/>
+                <w:bCs/>
+                <w:sz w:val="24"/>
+                <w:szCs w:val="24"/>
+              </w:rPr>
+              <w:t>Set laser code 1511-1788</w:t>
+            </w:r>
+          </w:p>
+        </w:tc>
+      </w:tr>
+      <w:tr>
+        <w:trPr>
+          <w:cnfStyle w:val="000000100000" w:firstRow="0" w:lastRow="0" w:firstColumn="0" w:lastColumn="0" w:oddVBand="0" w:evenVBand="0" w:oddHBand="1" w:evenHBand="0" w:firstRowFirstColumn="0" w:firstRowLastColumn="0" w:lastRowFirstColumn="0" w:lastRowLastColumn="0"/>
+          <w:trHeight w:val="375"/>
+        </w:trPr>
+        <w:tc>
+          <w:tcPr>
+            <w:cnfStyle w:val="001000000000" w:firstRow="0" w:lastRow="0" w:firstColumn="1" w:lastColumn="0" w:oddVBand="0" w:evenVBand="0" w:oddHBand="0" w:evenHBand="0" w:firstRowFirstColumn="0" w:firstRowLastColumn="0" w:lastRowFirstColumn="0" w:lastRowLastColumn="0"/>
+            <w:tcW w:w="2611" w:type="pct"/>
+            <w:noWrap/>
+          </w:tcPr>
+          <w:p>
+            <w:pPr>
+              <w:rPr>
+                <w:rFonts w:eastAsia="Times New Roman" w:cstheme="minorHAnsi"/>
+                <w:sz w:val="24"/>
+                <w:szCs w:val="24"/>
+              </w:rPr>
+            </w:pPr>
+            <w:r>
+              <w:rPr>
+                <w:rFonts w:cstheme="minorHAnsi"/>
+                <w:sz w:val="24"/>
+                <w:szCs w:val="24"/>
+              </w:rPr>
+              <w:t xml:space="preserve">Track </w:t>
+            </w:r>
+            <w:proofErr w:type="spellStart"/>
+            <w:r>
+              <w:rPr>
+                <w:rFonts w:cstheme="minorHAnsi"/>
+                <w:sz w:val="24"/>
+                <w:szCs w:val="24"/>
+              </w:rPr>
+              <w:t>Steerpoint</w:t>
+            </w:r>
+            <w:proofErr w:type="spellEnd"/>
+            <w:r>
+              <w:rPr>
+                <w:rFonts w:cstheme="minorHAnsi"/>
+                <w:sz w:val="24"/>
+                <w:szCs w:val="24"/>
+              </w:rPr>
+              <w:t xml:space="preserve"> 1-3 </w:t>
+            </w:r>
+          </w:p>
+        </w:tc>
+        <w:tc>
+          <w:tcPr>
+            <w:tcW w:w="2389" w:type="pct"/>
+            <w:noWrap/>
+          </w:tcPr>
+          <w:p>
+            <w:pPr>
+              <w:jc w:val="center"/>
+              <w:cnfStyle w:val="000000100000" w:firstRow="0" w:lastRow="0" w:firstColumn="0" w:lastColumn="0" w:oddVBand="0" w:evenVBand="0" w:oddHBand="1" w:evenHBand="0" w:firstRowFirstColumn="0" w:firstRowLastColumn="0" w:lastRowFirstColumn="0" w:lastRowLastColumn="0"/>
+              <w:rPr>
+                <w:rFonts w:eastAsia="Times New Roman" w:cstheme="minorHAnsi"/>
+                <w:b/>
+                <w:bCs/>
+                <w:sz w:val="24"/>
+                <w:szCs w:val="24"/>
+              </w:rPr>
+            </w:pPr>
+            <w:r>
+              <w:rPr>
+                <w:rFonts w:cstheme="minorHAnsi"/>
+                <w:b/>
+                <w:bCs/>
+                <w:sz w:val="24"/>
+                <w:szCs w:val="24"/>
+              </w:rPr>
+              <w:t xml:space="preserve">LANTIRN Track SP 1-3 </w:t>
+            </w:r>
+          </w:p>
+        </w:tc>
+      </w:tr>
+      <w:tr>
+        <w:trPr>
+          <w:trHeight w:val="375"/>
+        </w:trPr>
+        <w:tc>
+          <w:tcPr>
+            <w:cnfStyle w:val="001000000000" w:firstRow="0" w:lastRow="0" w:firstColumn="1" w:lastColumn="0" w:oddVBand="0" w:evenVBand="0" w:oddHBand="0" w:evenHBand="0" w:firstRowFirstColumn="0" w:firstRowLastColumn="0" w:lastRowFirstColumn="0" w:lastRowLastColumn="0"/>
+            <w:tcW w:w="2611" w:type="pct"/>
+            <w:noWrap/>
+          </w:tcPr>
+          <w:p>
+            <w:pPr>
+              <w:rPr>
+                <w:rFonts w:eastAsia="Times New Roman" w:cstheme="minorHAnsi"/>
+                <w:color w:val="000000"/>
+                <w:sz w:val="24"/>
+                <w:szCs w:val="24"/>
+              </w:rPr>
+            </w:pPr>
+            <w:r>
+              <w:rPr>
+                <w:rFonts w:cstheme="minorHAnsi"/>
+                <w:sz w:val="24"/>
+                <w:szCs w:val="24"/>
+              </w:rPr>
+              <w:t xml:space="preserve">Track </w:t>
+            </w:r>
+            <w:r>
+              <w:rPr>
+                <w:rFonts w:cstheme="minorHAnsi"/>
+                <w:sz w:val="24"/>
+                <w:szCs w:val="24"/>
+              </w:rPr>
+              <w:t xml:space="preserve">[ </w:t>
+            </w:r>
+            <w:r>
+              <w:rPr>
+                <w:rFonts w:cstheme="minorHAnsi"/>
+                <w:sz w:val="24"/>
+                <w:szCs w:val="24"/>
+              </w:rPr>
+              <w:t>Fixed Point</w:t>
+            </w:r>
+            <w:r>
+              <w:rPr>
+                <w:rFonts w:cstheme="minorHAnsi"/>
+                <w:sz w:val="24"/>
+                <w:szCs w:val="24"/>
+              </w:rPr>
+              <w:t xml:space="preserve"> | </w:t>
+            </w:r>
+            <w:r>
+              <w:rPr>
+                <w:rFonts w:cstheme="minorHAnsi"/>
+                <w:sz w:val="24"/>
+                <w:szCs w:val="24"/>
+              </w:rPr>
+              <w:t>IP</w:t>
+            </w:r>
+            <w:r>
+              <w:rPr>
+                <w:rFonts w:cstheme="minorHAnsi"/>
+                <w:sz w:val="24"/>
+                <w:szCs w:val="24"/>
+              </w:rPr>
+              <w:t xml:space="preserve"> | </w:t>
+            </w:r>
+            <w:r>
+              <w:rPr>
+                <w:rFonts w:cstheme="minorHAnsi"/>
+                <w:sz w:val="24"/>
+                <w:szCs w:val="24"/>
+              </w:rPr>
+              <w:t>Surface Target</w:t>
+            </w:r>
+            <w:r>
+              <w:rPr>
+                <w:rFonts w:cstheme="minorHAnsi"/>
+                <w:sz w:val="24"/>
+                <w:szCs w:val="24"/>
+              </w:rPr>
+              <w:t xml:space="preserve"> | </w:t>
+            </w:r>
+            <w:r>
+              <w:rPr>
+                <w:rFonts w:cstheme="minorHAnsi"/>
+                <w:sz w:val="24"/>
+                <w:szCs w:val="24"/>
+              </w:rPr>
+              <w:t>Home</w:t>
+            </w:r>
+            <w:r>
+              <w:rPr>
+                <w:rFonts w:cstheme="minorHAnsi"/>
+                <w:sz w:val="24"/>
+                <w:szCs w:val="24"/>
+              </w:rPr>
+              <w:t xml:space="preserve"> </w:t>
+            </w:r>
+            <w:r>
+              <w:rPr>
+                <w:rFonts w:cstheme="minorHAnsi"/>
+                <w:sz w:val="24"/>
+                <w:szCs w:val="24"/>
+              </w:rPr>
+              <w:t>Base</w:t>
+            </w:r>
+            <w:r>
+              <w:rPr>
+                <w:rFonts w:cstheme="minorHAnsi"/>
+                <w:sz w:val="24"/>
+                <w:szCs w:val="24"/>
+              </w:rPr>
+              <w:t xml:space="preserve"> | </w:t>
+            </w:r>
+            <w:r>
+              <w:rPr>
+                <w:rFonts w:cstheme="minorHAnsi"/>
+                <w:sz w:val="24"/>
+                <w:szCs w:val="24"/>
+              </w:rPr>
+              <w:t xml:space="preserve">Decision Point </w:t>
+            </w:r>
+            <w:r>
+              <w:rPr>
+                <w:rFonts w:cstheme="minorHAnsi"/>
+                <w:sz w:val="24"/>
+                <w:szCs w:val="24"/>
+              </w:rPr>
+              <w:t>]</w:t>
+            </w:r>
+          </w:p>
+        </w:tc>
+        <w:tc>
+          <w:tcPr>
+            <w:tcW w:w="2389" w:type="pct"/>
+            <w:noWrap/>
+          </w:tcPr>
+          <w:p>
+            <w:pPr>
+              <w:jc w:val="center"/>
+              <w:cnfStyle w:val="000000000000" w:firstRow="0" w:lastRow="0" w:firstColumn="0" w:lastColumn="0" w:oddVBand="0" w:evenVBand="0" w:oddHBand="0" w:evenHBand="0" w:firstRowFirstColumn="0" w:firstRowLastColumn="0" w:lastRowFirstColumn="0" w:lastRowLastColumn="0"/>
+              <w:rPr>
+                <w:rFonts w:eastAsia="Times New Roman" w:cstheme="minorHAnsi"/>
+                <w:b/>
+                <w:bCs/>
+                <w:color w:val="000000"/>
+                <w:sz w:val="24"/>
+                <w:szCs w:val="24"/>
+              </w:rPr>
+            </w:pPr>
+            <w:r>
+              <w:rPr>
+                <w:rFonts w:cstheme="minorHAnsi"/>
+                <w:b/>
+                <w:bCs/>
+                <w:sz w:val="24"/>
+                <w:szCs w:val="24"/>
+              </w:rPr>
+              <w:t>LANTIRN Track FP</w:t>
+            </w:r>
+            <w:r>
+              <w:rPr>
+                <w:rFonts w:cstheme="minorHAnsi"/>
+                <w:b/>
+                <w:bCs/>
+                <w:sz w:val="24"/>
+                <w:szCs w:val="24"/>
+              </w:rPr>
+              <w:t xml:space="preserve"> | </w:t>
+            </w:r>
+            <w:r>
+              <w:rPr>
+                <w:rFonts w:cstheme="minorHAnsi"/>
+                <w:b/>
+                <w:bCs/>
+                <w:sz w:val="24"/>
+                <w:szCs w:val="24"/>
+              </w:rPr>
+              <w:t>IP</w:t>
+            </w:r>
+            <w:r>
+              <w:rPr>
+                <w:rFonts w:cstheme="minorHAnsi"/>
+                <w:b/>
+                <w:bCs/>
+                <w:sz w:val="24"/>
+                <w:szCs w:val="24"/>
+              </w:rPr>
+              <w:t xml:space="preserve"> | </w:t>
+            </w:r>
+            <w:r>
+              <w:rPr>
+                <w:rFonts w:cstheme="minorHAnsi"/>
+                <w:b/>
+                <w:bCs/>
+                <w:sz w:val="24"/>
+                <w:szCs w:val="24"/>
+              </w:rPr>
+              <w:t>ST</w:t>
+            </w:r>
+            <w:r>
+              <w:rPr>
+                <w:rFonts w:cstheme="minorHAnsi"/>
+                <w:b/>
+                <w:bCs/>
+                <w:sz w:val="24"/>
+                <w:szCs w:val="24"/>
+              </w:rPr>
+              <w:t xml:space="preserve"> | </w:t>
+            </w:r>
+            <w:r>
+              <w:rPr>
+                <w:rFonts w:cstheme="minorHAnsi"/>
+                <w:b/>
+                <w:bCs/>
+                <w:sz w:val="24"/>
+                <w:szCs w:val="24"/>
+              </w:rPr>
+              <w:t>HB</w:t>
+            </w:r>
+            <w:r>
+              <w:rPr>
+                <w:rFonts w:cstheme="minorHAnsi"/>
+                <w:b/>
+                <w:bCs/>
+                <w:sz w:val="24"/>
+                <w:szCs w:val="24"/>
+              </w:rPr>
+              <w:t xml:space="preserve"> | M</w:t>
+            </w:r>
+            <w:r>
+              <w:rPr>
+                <w:rFonts w:cstheme="minorHAnsi"/>
+                <w:b/>
+                <w:bCs/>
+                <w:sz w:val="24"/>
+                <w:szCs w:val="24"/>
+              </w:rPr>
+              <w:t xml:space="preserve">AN </w:t>
+            </w:r>
+          </w:p>
+        </w:tc>
+      </w:tr>
+      <w:tr>
+        <w:trPr>
+          <w:cnfStyle w:val="000000100000" w:firstRow="0" w:lastRow="0" w:firstColumn="0" w:lastColumn="0" w:oddVBand="0" w:evenVBand="0" w:oddHBand="1" w:evenHBand="0" w:firstRowFirstColumn="0" w:firstRowLastColumn="0" w:lastRowFirstColumn="0" w:lastRowLastColumn="0"/>
+          <w:trHeight w:val="375"/>
+        </w:trPr>
+        <w:tc>
+          <w:tcPr>
+            <w:cnfStyle w:val="001000000000" w:firstRow="0" w:lastRow="0" w:firstColumn="1" w:lastColumn="0" w:oddVBand="0" w:evenVBand="0" w:oddHBand="0" w:evenHBand="0" w:firstRowFirstColumn="0" w:firstRowLastColumn="0" w:lastRowFirstColumn="0" w:lastRowLastColumn="0"/>
+            <w:tcW w:w="2611" w:type="pct"/>
+            <w:noWrap/>
+          </w:tcPr>
+          <w:p>
+            <w:pPr>
+              <w:rPr>
+                <w:rFonts w:eastAsia="Times New Roman" w:cstheme="minorHAnsi"/>
+                <w:color w:val="000000"/>
+                <w:sz w:val="24"/>
+                <w:szCs w:val="24"/>
+              </w:rPr>
+            </w:pPr>
+            <w:r>
+              <w:rPr>
+                <w:rFonts w:cstheme="minorHAnsi"/>
+                <w:sz w:val="24"/>
+                <w:szCs w:val="24"/>
+              </w:rPr>
+              <w:t xml:space="preserve">Toggle View </w:t>
+            </w:r>
+          </w:p>
+        </w:tc>
+        <w:tc>
+          <w:tcPr>
+            <w:tcW w:w="2389" w:type="pct"/>
+            <w:noWrap/>
+          </w:tcPr>
+          <w:p>
+            <w:pPr>
+              <w:jc w:val="center"/>
+              <w:cnfStyle w:val="000000100000" w:firstRow="0" w:lastRow="0" w:firstColumn="0" w:lastColumn="0" w:oddVBand="0" w:evenVBand="0" w:oddHBand="1" w:evenHBand="0" w:firstRowFirstColumn="0" w:firstRowLastColumn="0" w:lastRowFirstColumn="0" w:lastRowLastColumn="0"/>
+              <w:rPr>
+                <w:rFonts w:eastAsia="Times New Roman" w:cstheme="minorHAnsi"/>
+                <w:b/>
+                <w:bCs/>
+                <w:color w:val="000000"/>
+                <w:sz w:val="24"/>
+                <w:szCs w:val="24"/>
+              </w:rPr>
+            </w:pPr>
+            <w:r>
+              <w:rPr>
+                <w:rFonts w:cstheme="minorHAnsi"/>
+                <w:b/>
+                <w:bCs/>
+                <w:sz w:val="24"/>
+                <w:szCs w:val="24"/>
+              </w:rPr>
+              <w:t xml:space="preserve">LANTIRN Toggle FOV </w:t>
+            </w:r>
+          </w:p>
+        </w:tc>
+      </w:tr>
+      <w:tr>
+        <w:trPr>
+          <w:trHeight w:val="375"/>
+        </w:trPr>
+        <w:tc>
+          <w:tcPr>
+            <w:cnfStyle w:val="001000000000" w:firstRow="0" w:lastRow="0" w:firstColumn="1" w:lastColumn="0" w:oddVBand="0" w:evenVBand="0" w:oddHBand="0" w:evenHBand="0" w:firstRowFirstColumn="0" w:firstRowLastColumn="0" w:lastRowFirstColumn="0" w:lastRowLastColumn="0"/>
+            <w:tcW w:w="2611" w:type="pct"/>
+            <w:noWrap/>
+          </w:tcPr>
+          <w:p>
+            <w:pPr>
+              <w:rPr>
+                <w:rFonts w:eastAsia="Times New Roman" w:cstheme="minorHAnsi"/>
+                <w:color w:val="000000"/>
+                <w:sz w:val="24"/>
+                <w:szCs w:val="24"/>
+              </w:rPr>
+            </w:pPr>
+            <w:r>
+              <w:rPr>
+                <w:rFonts w:cstheme="minorHAnsi"/>
+                <w:sz w:val="24"/>
+                <w:szCs w:val="24"/>
+              </w:rPr>
+              <w:t xml:space="preserve">Area Track </w:t>
+            </w:r>
+          </w:p>
+        </w:tc>
+        <w:tc>
+          <w:tcPr>
+            <w:tcW w:w="2389" w:type="pct"/>
+            <w:noWrap/>
+          </w:tcPr>
+          <w:p>
+            <w:pPr>
+              <w:jc w:val="center"/>
+              <w:cnfStyle w:val="000000000000" w:firstRow="0" w:lastRow="0" w:firstColumn="0" w:lastColumn="0" w:oddVBand="0" w:evenVBand="0" w:oddHBand="0" w:evenHBand="0" w:firstRowFirstColumn="0" w:firstRowLastColumn="0" w:lastRowFirstColumn="0" w:lastRowLastColumn="0"/>
+              <w:rPr>
+                <w:rFonts w:eastAsia="Times New Roman" w:cstheme="minorHAnsi"/>
+                <w:b/>
+                <w:bCs/>
+                <w:color w:val="000000"/>
+                <w:sz w:val="24"/>
+                <w:szCs w:val="24"/>
+              </w:rPr>
+            </w:pPr>
+            <w:r>
+              <w:rPr>
+                <w:rFonts w:cstheme="minorHAnsi"/>
+                <w:b/>
+                <w:bCs/>
+                <w:sz w:val="24"/>
+                <w:szCs w:val="24"/>
+              </w:rPr>
+              <w:t xml:space="preserve">LANTIRN Stabilize </w:t>
+            </w:r>
+          </w:p>
+        </w:tc>
+      </w:tr>
+      <w:tr>
+        <w:trPr>
+          <w:cnfStyle w:val="000000100000" w:firstRow="0" w:lastRow="0" w:firstColumn="0" w:lastColumn="0" w:oddVBand="0" w:evenVBand="0" w:oddHBand="1" w:evenHBand="0" w:firstRowFirstColumn="0" w:firstRowLastColumn="0" w:lastRowFirstColumn="0" w:lastRowLastColumn="0"/>
+          <w:trHeight w:val="375"/>
+        </w:trPr>
+        <w:tc>
+          <w:tcPr>
+            <w:cnfStyle w:val="001000000000" w:firstRow="0" w:lastRow="0" w:firstColumn="1" w:lastColumn="0" w:oddVBand="0" w:evenVBand="0" w:oddHBand="0" w:evenHBand="0" w:firstRowFirstColumn="0" w:firstRowLastColumn="0" w:lastRowFirstColumn="0" w:lastRowLastColumn="0"/>
+            <w:tcW w:w="2611" w:type="pct"/>
+            <w:noWrap/>
+          </w:tcPr>
+          <w:p>
+            <w:pPr>
+              <w:rPr>
+                <w:rFonts w:eastAsia="Times New Roman" w:cstheme="minorHAnsi"/>
+                <w:color w:val="000000"/>
+                <w:sz w:val="24"/>
+                <w:szCs w:val="24"/>
+              </w:rPr>
+            </w:pPr>
+            <w:r>
+              <w:rPr>
+                <w:rFonts w:cstheme="minorHAnsi"/>
+                <w:sz w:val="24"/>
+                <w:szCs w:val="24"/>
+              </w:rPr>
+              <w:t xml:space="preserve">Eyeballs </w:t>
+            </w:r>
+          </w:p>
+        </w:tc>
+        <w:tc>
+          <w:tcPr>
+            <w:tcW w:w="2389" w:type="pct"/>
+            <w:noWrap/>
+          </w:tcPr>
+          <w:p>
+            <w:pPr>
+              <w:jc w:val="center"/>
+              <w:cnfStyle w:val="000000100000" w:firstRow="0" w:lastRow="0" w:firstColumn="0" w:lastColumn="0" w:oddVBand="0" w:evenVBand="0" w:oddHBand="1" w:evenHBand="0" w:firstRowFirstColumn="0" w:firstRowLastColumn="0" w:lastRowFirstColumn="0" w:lastRowLastColumn="0"/>
+              <w:rPr>
+                <w:rFonts w:eastAsia="Times New Roman" w:cstheme="minorHAnsi"/>
+                <w:b/>
+                <w:bCs/>
+                <w:color w:val="000000"/>
+                <w:sz w:val="24"/>
+                <w:szCs w:val="24"/>
+              </w:rPr>
+            </w:pPr>
+            <w:r>
+              <w:rPr>
+                <w:rFonts w:cstheme="minorHAnsi"/>
+                <w:b/>
+                <w:bCs/>
+                <w:sz w:val="24"/>
+                <w:szCs w:val="24"/>
+              </w:rPr>
+              <w:t xml:space="preserve">LANTIRN Control Eyeballs </w:t>
+            </w:r>
+          </w:p>
+        </w:tc>
+      </w:tr>
+      <w:tr>
+        <w:trPr>
+          <w:trHeight w:val="375"/>
+        </w:trPr>
+        <w:tc>
+          <w:tcPr>
+            <w:cnfStyle w:val="001000000000" w:firstRow="0" w:lastRow="0" w:firstColumn="1" w:lastColumn="0" w:oddVBand="0" w:evenVBand="0" w:oddHBand="0" w:evenHBand="0" w:firstRowFirstColumn="0" w:firstRowLastColumn="0" w:lastRowFirstColumn="0" w:lastRowLastColumn="0"/>
+            <w:tcW w:w="2611" w:type="pct"/>
+            <w:noWrap/>
+          </w:tcPr>
+          <w:p>
+            <w:pPr>
+              <w:rPr>
+                <w:rFonts w:eastAsia="Times New Roman" w:cstheme="minorHAnsi"/>
+                <w:color w:val="000000"/>
+                <w:sz w:val="24"/>
+                <w:szCs w:val="24"/>
+              </w:rPr>
+            </w:pPr>
+            <w:r>
+              <w:rPr>
+                <w:rFonts w:cstheme="minorHAnsi"/>
+                <w:sz w:val="24"/>
+                <w:szCs w:val="24"/>
+              </w:rPr>
+              <w:t xml:space="preserve">Head Control </w:t>
+            </w:r>
+          </w:p>
+        </w:tc>
+        <w:tc>
+          <w:tcPr>
+            <w:tcW w:w="2389" w:type="pct"/>
+            <w:noWrap/>
+          </w:tcPr>
+          <w:p>
+            <w:pPr>
+              <w:jc w:val="center"/>
+              <w:cnfStyle w:val="000000000000" w:firstRow="0" w:lastRow="0" w:firstColumn="0" w:lastColumn="0" w:oddVBand="0" w:evenVBand="0" w:oddHBand="0" w:evenHBand="0" w:firstRowFirstColumn="0" w:firstRowLastColumn="0" w:lastRowFirstColumn="0" w:lastRowLastColumn="0"/>
+              <w:rPr>
+                <w:rFonts w:eastAsia="Times New Roman" w:cstheme="minorHAnsi"/>
+                <w:b/>
+                <w:bCs/>
+                <w:color w:val="000000"/>
+                <w:sz w:val="24"/>
+                <w:szCs w:val="24"/>
+              </w:rPr>
+            </w:pPr>
+            <w:r>
+              <w:rPr>
+                <w:rFonts w:cstheme="minorHAnsi"/>
+                <w:b/>
+                <w:bCs/>
+                <w:sz w:val="24"/>
+                <w:szCs w:val="24"/>
+              </w:rPr>
+              <w:t>LANTIRN Control Head</w:t>
+            </w:r>
+          </w:p>
+        </w:tc>
+      </w:tr>
+      <w:tr>
+        <w:trPr>
+          <w:cnfStyle w:val="000000100000" w:firstRow="0" w:lastRow="0" w:firstColumn="0" w:lastColumn="0" w:oddVBand="0" w:evenVBand="0" w:oddHBand="1" w:evenHBand="0" w:firstRowFirstColumn="0" w:firstRowLastColumn="0" w:lastRowFirstColumn="0" w:lastRowLastColumn="0"/>
+          <w:trHeight w:val="375"/>
+        </w:trPr>
+        <w:tc>
+          <w:tcPr>
+            <w:cnfStyle w:val="001000000000" w:firstRow="0" w:lastRow="0" w:firstColumn="1" w:lastColumn="0" w:oddVBand="0" w:evenVBand="0" w:oddHBand="0" w:evenHBand="0" w:firstRowFirstColumn="0" w:firstRowLastColumn="0" w:lastRowFirstColumn="0" w:lastRowLastColumn="0"/>
+            <w:tcW w:w="2611" w:type="pct"/>
+            <w:noWrap/>
+          </w:tcPr>
+          <w:p>
+            <w:pPr>
+              <w:rPr>
+                <w:rFonts w:eastAsia="Times New Roman" w:cstheme="minorHAnsi"/>
+                <w:color w:val="000000"/>
+                <w:sz w:val="24"/>
+                <w:szCs w:val="24"/>
+              </w:rPr>
+            </w:pPr>
+            <w:r>
+              <w:rPr>
+                <w:rFonts w:cstheme="minorHAnsi"/>
+                <w:sz w:val="24"/>
+                <w:szCs w:val="24"/>
+              </w:rPr>
+              <w:t xml:space="preserve">Look for.. </w:t>
+            </w:r>
+            <w:r>
+              <w:rPr>
+                <w:rFonts w:cstheme="minorHAnsi"/>
+                <w:sz w:val="24"/>
+                <w:szCs w:val="24"/>
+              </w:rPr>
+              <w:t xml:space="preserve">[ </w:t>
+            </w:r>
+            <w:r>
+              <w:rPr>
+                <w:rFonts w:cstheme="minorHAnsi"/>
+                <w:sz w:val="24"/>
+                <w:szCs w:val="24"/>
+              </w:rPr>
+              <w:t>Ground Targets</w:t>
+            </w:r>
+            <w:r>
+              <w:rPr>
+                <w:rFonts w:cstheme="minorHAnsi"/>
+                <w:sz w:val="24"/>
+                <w:szCs w:val="24"/>
+              </w:rPr>
+              <w:t xml:space="preserve"> |</w:t>
+            </w:r>
+            <w:r>
+              <w:rPr>
+                <w:rFonts w:cstheme="minorHAnsi"/>
+                <w:sz w:val="24"/>
+                <w:szCs w:val="24"/>
+              </w:rPr>
+              <w:t xml:space="preserve"> Activity </w:t>
+            </w:r>
+            <w:r>
+              <w:rPr>
+                <w:rFonts w:cstheme="minorHAnsi"/>
+                <w:sz w:val="24"/>
+                <w:szCs w:val="24"/>
+              </w:rPr>
+              <w:t>|</w:t>
+            </w:r>
+            <w:r>
+              <w:rPr>
+                <w:rFonts w:cstheme="minorHAnsi"/>
+                <w:sz w:val="24"/>
+                <w:szCs w:val="24"/>
+              </w:rPr>
+              <w:t xml:space="preserve"> </w:t>
+            </w:r>
+            <w:r>
+              <w:rPr>
+                <w:rFonts w:cstheme="minorHAnsi"/>
+                <w:sz w:val="24"/>
+                <w:szCs w:val="24"/>
+              </w:rPr>
+              <w:t xml:space="preserve">Active </w:t>
+            </w:r>
+            <w:r>
+              <w:rPr>
+                <w:rFonts w:cstheme="minorHAnsi"/>
+                <w:sz w:val="24"/>
+                <w:szCs w:val="24"/>
+              </w:rPr>
+              <w:t>Bogeys</w:t>
+            </w:r>
+            <w:r>
+              <w:rPr>
+                <w:rFonts w:cstheme="minorHAnsi"/>
+                <w:sz w:val="24"/>
+                <w:szCs w:val="24"/>
+              </w:rPr>
+              <w:t xml:space="preserve"> | </w:t>
+            </w:r>
+            <w:r>
+              <w:rPr>
+                <w:rFonts w:cstheme="minorHAnsi"/>
+                <w:sz w:val="24"/>
+                <w:szCs w:val="24"/>
+              </w:rPr>
+              <w:t xml:space="preserve">Bogeys </w:t>
+            </w:r>
+            <w:r>
+              <w:rPr>
+                <w:rFonts w:cstheme="minorHAnsi"/>
+                <w:sz w:val="24"/>
+                <w:szCs w:val="24"/>
+              </w:rPr>
+              <w:t>|</w:t>
+            </w:r>
+            <w:r>
+              <w:rPr>
+                <w:rFonts w:cstheme="minorHAnsi"/>
+                <w:sz w:val="24"/>
+                <w:szCs w:val="24"/>
+              </w:rPr>
+              <w:t xml:space="preserve"> SAMs </w:t>
+            </w:r>
+            <w:r>
+              <w:rPr>
+                <w:rFonts w:cstheme="minorHAnsi"/>
+                <w:sz w:val="24"/>
+                <w:szCs w:val="24"/>
+              </w:rPr>
+              <w:t>|</w:t>
+            </w:r>
+            <w:r>
+              <w:rPr>
+                <w:rFonts w:cstheme="minorHAnsi"/>
+                <w:sz w:val="24"/>
+                <w:szCs w:val="24"/>
+              </w:rPr>
+              <w:t xml:space="preserve"> Tanks </w:t>
+            </w:r>
+            <w:r>
+              <w:rPr>
+                <w:rFonts w:cstheme="minorHAnsi"/>
+                <w:sz w:val="24"/>
+                <w:szCs w:val="24"/>
+              </w:rPr>
+              <w:t>|</w:t>
+            </w:r>
+            <w:r>
+              <w:rPr>
+                <w:rFonts w:cstheme="minorHAnsi"/>
+                <w:sz w:val="24"/>
+                <w:szCs w:val="24"/>
+              </w:rPr>
+              <w:t xml:space="preserve"> Movers </w:t>
+            </w:r>
+            <w:r>
+              <w:rPr>
+                <w:rFonts w:cstheme="minorHAnsi"/>
+                <w:sz w:val="24"/>
+                <w:szCs w:val="24"/>
+              </w:rPr>
+              <w:t>|</w:t>
+            </w:r>
+            <w:r>
+              <w:rPr>
+                <w:rFonts w:cstheme="minorHAnsi"/>
+                <w:sz w:val="24"/>
+                <w:szCs w:val="24"/>
+              </w:rPr>
+              <w:t xml:space="preserve"> Ships</w:t>
+            </w:r>
+            <w:r>
+              <w:rPr>
+                <w:rFonts w:cstheme="minorHAnsi"/>
+                <w:sz w:val="24"/>
+                <w:szCs w:val="24"/>
+              </w:rPr>
+              <w:t xml:space="preserve"> ]</w:t>
+            </w:r>
+          </w:p>
+        </w:tc>
+        <w:tc>
+          <w:tcPr>
+            <w:tcW w:w="2389" w:type="pct"/>
+            <w:noWrap/>
+          </w:tcPr>
+          <w:p>
+            <w:pPr>
+              <w:jc w:val="center"/>
+              <w:cnfStyle w:val="000000100000" w:firstRow="0" w:lastRow="0" w:firstColumn="0" w:lastColumn="0" w:oddVBand="0" w:evenVBand="0" w:oddHBand="1" w:evenHBand="0" w:firstRowFirstColumn="0" w:firstRowLastColumn="0" w:lastRowFirstColumn="0" w:lastRowLastColumn="0"/>
+              <w:rPr>
+                <w:rFonts w:cstheme="minorHAnsi"/>
+                <w:b/>
+                <w:bCs/>
+                <w:sz w:val="24"/>
+                <w:szCs w:val="24"/>
+              </w:rPr>
+            </w:pPr>
+            <w:r>
+              <w:rPr>
+                <w:rFonts w:cstheme="minorHAnsi"/>
+                <w:b/>
+                <w:bCs/>
+                <w:sz w:val="24"/>
+                <w:szCs w:val="24"/>
+              </w:rPr>
+              <w:t>LANTIRN Search Targets All (Active)</w:t>
+            </w:r>
+            <w:r>
+              <w:rPr>
+                <w:rFonts w:cstheme="minorHAnsi"/>
+                <w:b/>
+                <w:bCs/>
+                <w:sz w:val="24"/>
+                <w:szCs w:val="24"/>
+              </w:rPr>
+              <w:t xml:space="preserve"> | </w:t>
+            </w:r>
+            <w:r>
+              <w:rPr>
+                <w:rFonts w:cstheme="minorHAnsi"/>
+                <w:b/>
+                <w:bCs/>
+                <w:sz w:val="24"/>
+                <w:szCs w:val="24"/>
+              </w:rPr>
+              <w:t>(Active) Aircraft</w:t>
+            </w:r>
+            <w:r>
+              <w:rPr>
+                <w:rFonts w:cstheme="minorHAnsi"/>
+                <w:b/>
+                <w:bCs/>
+                <w:sz w:val="24"/>
+                <w:szCs w:val="24"/>
+              </w:rPr>
+              <w:t xml:space="preserve"> | </w:t>
+            </w:r>
+            <w:r>
+              <w:rPr>
+                <w:rFonts w:cstheme="minorHAnsi"/>
+                <w:b/>
+                <w:bCs/>
+                <w:sz w:val="24"/>
+                <w:szCs w:val="24"/>
+              </w:rPr>
+              <w:t>SAMs</w:t>
+            </w:r>
+            <w:r>
+              <w:rPr>
+                <w:rFonts w:cstheme="minorHAnsi"/>
+                <w:b/>
+                <w:bCs/>
+                <w:sz w:val="24"/>
+                <w:szCs w:val="24"/>
+              </w:rPr>
+              <w:t xml:space="preserve"> | </w:t>
+            </w:r>
+            <w:r>
+              <w:rPr>
+                <w:rFonts w:cstheme="minorHAnsi"/>
+                <w:b/>
+                <w:bCs/>
+                <w:sz w:val="24"/>
+                <w:szCs w:val="24"/>
+              </w:rPr>
+              <w:t>Armor</w:t>
+            </w:r>
+            <w:r>
+              <w:rPr>
+                <w:rFonts w:cstheme="minorHAnsi"/>
+                <w:b/>
+                <w:bCs/>
+                <w:sz w:val="24"/>
+                <w:szCs w:val="24"/>
+              </w:rPr>
+              <w:t xml:space="preserve"> | </w:t>
+            </w:r>
+            <w:r>
+              <w:rPr>
+                <w:rFonts w:cstheme="minorHAnsi"/>
+                <w:b/>
+                <w:bCs/>
+                <w:sz w:val="24"/>
+                <w:szCs w:val="24"/>
+              </w:rPr>
+              <w:t>Vehicles</w:t>
+            </w:r>
+            <w:r>
+              <w:rPr>
+                <w:rFonts w:cstheme="minorHAnsi"/>
+                <w:b/>
+                <w:bCs/>
+                <w:sz w:val="24"/>
+                <w:szCs w:val="24"/>
+              </w:rPr>
+              <w:t xml:space="preserve"> | </w:t>
+            </w:r>
+            <w:r>
+              <w:rPr>
+                <w:rFonts w:cstheme="minorHAnsi"/>
+                <w:b/>
+                <w:bCs/>
+                <w:sz w:val="24"/>
+                <w:szCs w:val="24"/>
+              </w:rPr>
+              <w:t xml:space="preserve">Ships </w:t>
+            </w:r>
+          </w:p>
+        </w:tc>
+      </w:tr>
+      <w:tr>
+        <w:trPr>
+          <w:trHeight w:val="375"/>
+        </w:trPr>
+        <w:tc>
+          <w:tcPr>
+            <w:cnfStyle w:val="001000000000" w:firstRow="0" w:lastRow="0" w:firstColumn="1" w:lastColumn="0" w:oddVBand="0" w:evenVBand="0" w:oddHBand="0" w:evenHBand="0" w:firstRowFirstColumn="0" w:firstRowLastColumn="0" w:lastRowFirstColumn="0" w:lastRowLastColumn="0"/>
+            <w:tcW w:w="2611" w:type="pct"/>
+            <w:noWrap/>
+          </w:tcPr>
+          <w:p>
+            <w:pPr>
+              <w:rPr>
+                <w:rFonts w:eastAsia="Times New Roman" w:cstheme="minorHAnsi"/>
+                <w:color w:val="000000"/>
+                <w:sz w:val="24"/>
+                <w:szCs w:val="24"/>
+              </w:rPr>
+            </w:pPr>
+            <w:r>
+              <w:rPr>
+                <w:rFonts w:cstheme="minorHAnsi"/>
+                <w:sz w:val="24"/>
+                <w:szCs w:val="24"/>
+              </w:rPr>
+              <w:t>Reset Lantern</w:t>
+            </w:r>
+          </w:p>
+        </w:tc>
+        <w:tc>
+          <w:tcPr>
+            <w:tcW w:w="2389" w:type="pct"/>
+            <w:noWrap/>
+          </w:tcPr>
+          <w:p>
+            <w:pPr>
+              <w:jc w:val="center"/>
+              <w:cnfStyle w:val="000000000000" w:firstRow="0" w:lastRow="0" w:firstColumn="0" w:lastColumn="0" w:oddVBand="0" w:evenVBand="0" w:oddHBand="0" w:evenHBand="0" w:firstRowFirstColumn="0" w:firstRowLastColumn="0" w:lastRowFirstColumn="0" w:lastRowLastColumn="0"/>
+              <w:rPr>
+                <w:rFonts w:eastAsia="Times New Roman" w:cstheme="minorHAnsi"/>
+                <w:b/>
+                <w:bCs/>
+                <w:color w:val="000000"/>
+                <w:sz w:val="24"/>
+                <w:szCs w:val="24"/>
+              </w:rPr>
+            </w:pPr>
+            <w:r>
+              <w:rPr>
+                <w:rFonts w:cstheme="minorHAnsi"/>
+                <w:b/>
+                <w:bCs/>
+                <w:sz w:val="24"/>
+                <w:szCs w:val="24"/>
+              </w:rPr>
+              <w:t>LANTIRN Reset</w:t>
+            </w:r>
+          </w:p>
+        </w:tc>
+      </w:tr>
+    </w:tbl>
+    <w:p>
+      <w:pPr>
+        <w:rPr>
+          <w:b/>
+          <w:bCs/>
+          <w:sz w:val="24"/>
+          <w:szCs w:val="24"/>
+        </w:rPr>
+      </w:pPr>
+    </w:p>
     <w:p>
       <w:pPr>
         <w:rPr>
@@ -18975,7 +20707,7 @@
 </file>
 
 <file path=word/styles.xml><?xml version="1.0" encoding="utf-8"?>
-<w:styles xmlns:mc="http://schemas.openxmlformats.org/markup-compatibility/2006" xmlns:r="http://schemas.openxmlformats.org/officeDocument/2006/relationships" xmlns:w="http://schemas.openxmlformats.org/wordprocessingml/2006/main" xmlns:w14="http://schemas.microsoft.com/office/word/2010/wordml" xmlns:w15="http://schemas.microsoft.com/office/word/2012/wordml" xmlns:w16cex="http://schemas.microsoft.com/office/word/2018/wordml/cex" xmlns:w16cid="http://schemas.microsoft.com/office/word/2016/wordml/cid" xmlns:w16="http://schemas.microsoft.com/office/word/2018/wordml" xmlns:w16se="http://schemas.microsoft.com/office/word/2015/wordml/symex" mc:Ignorable="w14 w15 w16se w16cid w16 w16cex">
+<w:styles xmlns:mc="http://schemas.openxmlformats.org/markup-compatibility/2006" xmlns:r="http://schemas.openxmlformats.org/officeDocument/2006/relationships" xmlns:w="http://schemas.openxmlformats.org/wordprocessingml/2006/main" xmlns:w14="http://schemas.microsoft.com/office/word/2010/wordml" xmlns:w15="http://schemas.microsoft.com/office/word/2012/wordml" xmlns:w16cex="http://schemas.microsoft.com/office/word/2018/wordml/cex" xmlns:w16cid="http://schemas.microsoft.com/office/word/2016/wordml/cid" xmlns:w16="http://schemas.microsoft.com/office/word/2018/wordml" xmlns:w16sdtdh="http://schemas.microsoft.com/office/word/2020/wordml/sdtdatahash" xmlns:w16se="http://schemas.microsoft.com/office/word/2015/wordml/symex" mc:Ignorable="w14 w15 w16se w16cid w16 w16cex w16sdtdh">
   <w:docDefaults>
     <w:rPrDefault>
       <w:rPr>
@@ -19376,6 +21108,7 @@
   <w:style w:type="character" w:default="1" w:styleId="DefaultParagraphFont">
     <w:name w:val="Default Paragraph Font"/>
     <w:uiPriority w:val="1"/>
+    <w:semiHidden/>
     <w:unhideWhenUsed/>
   </w:style>
   <w:style w:type="table" w:default="1" w:styleId="TableNormal">

</xml_diff>